<commit_message>
Add another work in Life_safety
</commit_message>
<xml_diff>
--- a/Nure/Life_Safety/Individual_Work_1.docx
+++ b/Nure/Life_Safety/Individual_Work_1.docx
@@ -24,7 +24,7 @@
         <w:pStyle w:val="2"/>
         <w:numPr>
           <w:ilvl w:val="1"/>
-          <w:numId w:val="1"/>
+          <w:numId w:val="2"/>
         </w:numPr>
         <w:rPr>
           <w:lang w:val="uk-UA" w:eastAsia="zh-CN" w:bidi="hi-IN"/>
@@ -189,7 +189,7 @@
         <w:pStyle w:val="Normal"/>
         <w:numPr>
           <w:ilvl w:val="0"/>
-          <w:numId w:val="7"/>
+          <w:numId w:val="8"/>
         </w:numPr>
         <w:spacing w:lineRule="auto" w:line="360" w:before="0" w:after="0"/>
         <w:jc w:val="left"/>
@@ -227,7 +227,7 @@
         <w:pStyle w:val="Normal"/>
         <w:numPr>
           <w:ilvl w:val="0"/>
-          <w:numId w:val="7"/>
+          <w:numId w:val="8"/>
         </w:numPr>
         <w:spacing w:lineRule="auto" w:line="360" w:before="0" w:after="0"/>
         <w:jc w:val="left"/>
@@ -313,7 +313,7 @@
         <w:pStyle w:val="Style21"/>
         <w:numPr>
           <w:ilvl w:val="0"/>
-          <w:numId w:val="4"/>
+          <w:numId w:val="5"/>
         </w:numPr>
         <w:rPr>
           <w:rFonts w:ascii="Liberation Serif" w:hAnsi="Liberation Serif"/>
@@ -336,7 +336,7 @@
         <w:pStyle w:val="Style21"/>
         <w:numPr>
           <w:ilvl w:val="0"/>
-          <w:numId w:val="4"/>
+          <w:numId w:val="5"/>
         </w:numPr>
         <w:rPr>
           <w:rFonts w:ascii="Liberation Serif" w:hAnsi="Liberation Serif"/>
@@ -359,7 +359,7 @@
         <w:pStyle w:val="Style21"/>
         <w:numPr>
           <w:ilvl w:val="0"/>
-          <w:numId w:val="4"/>
+          <w:numId w:val="5"/>
         </w:numPr>
         <w:rPr>
           <w:rFonts w:ascii="Liberation Serif" w:hAnsi="Liberation Serif"/>
@@ -382,7 +382,7 @@
         <w:pStyle w:val="Style21"/>
         <w:numPr>
           <w:ilvl w:val="0"/>
-          <w:numId w:val="4"/>
+          <w:numId w:val="5"/>
         </w:numPr>
         <w:rPr>
           <w:rFonts w:ascii="Liberation Serif" w:hAnsi="Liberation Serif"/>
@@ -405,7 +405,7 @@
         <w:pStyle w:val="Style21"/>
         <w:numPr>
           <w:ilvl w:val="0"/>
-          <w:numId w:val="4"/>
+          <w:numId w:val="5"/>
         </w:numPr>
         <w:rPr>
           <w:rFonts w:ascii="Liberation Serif" w:hAnsi="Liberation Serif"/>
@@ -533,7 +533,7 @@
         <w:pStyle w:val="2"/>
         <w:numPr>
           <w:ilvl w:val="1"/>
-          <w:numId w:val="3"/>
+          <w:numId w:val="4"/>
         </w:numPr>
         <w:rPr>
           <w:lang w:val="uk-UA" w:eastAsia="zh-CN" w:bidi="hi-IN"/>
@@ -724,7 +724,7 @@
         <w:pStyle w:val="Style21"/>
         <w:numPr>
           <w:ilvl w:val="0"/>
-          <w:numId w:val="5"/>
+          <w:numId w:val="6"/>
         </w:numPr>
         <w:spacing w:lineRule="auto" w:line="360" w:before="0" w:after="0"/>
         <w:rPr>
@@ -748,7 +748,7 @@
         <w:pStyle w:val="Style21"/>
         <w:numPr>
           <w:ilvl w:val="0"/>
-          <w:numId w:val="5"/>
+          <w:numId w:val="6"/>
         </w:numPr>
         <w:spacing w:lineRule="auto" w:line="360" w:before="0" w:after="0"/>
         <w:rPr>
@@ -772,7 +772,7 @@
         <w:pStyle w:val="Style21"/>
         <w:numPr>
           <w:ilvl w:val="0"/>
-          <w:numId w:val="5"/>
+          <w:numId w:val="6"/>
         </w:numPr>
         <w:spacing w:lineRule="auto" w:line="360" w:before="0" w:after="0"/>
         <w:rPr>
@@ -796,7 +796,7 @@
         <w:pStyle w:val="Style21"/>
         <w:numPr>
           <w:ilvl w:val="0"/>
-          <w:numId w:val="5"/>
+          <w:numId w:val="6"/>
         </w:numPr>
         <w:spacing w:lineRule="auto" w:line="360" w:before="0" w:after="0"/>
         <w:rPr>
@@ -820,7 +820,7 @@
         <w:pStyle w:val="Style21"/>
         <w:numPr>
           <w:ilvl w:val="0"/>
-          <w:numId w:val="5"/>
+          <w:numId w:val="6"/>
         </w:numPr>
         <w:spacing w:lineRule="auto" w:line="360" w:before="0" w:after="0"/>
         <w:rPr>
@@ -1054,7 +1054,7 @@
         <w:pStyle w:val="Style21"/>
         <w:numPr>
           <w:ilvl w:val="0"/>
-          <w:numId w:val="6"/>
+          <w:numId w:val="7"/>
         </w:numPr>
         <w:tabs>
           <w:tab w:val="left" w:pos="0" w:leader="none"/>
@@ -1082,7 +1082,7 @@
         <w:pStyle w:val="Style21"/>
         <w:numPr>
           <w:ilvl w:val="0"/>
-          <w:numId w:val="6"/>
+          <w:numId w:val="7"/>
         </w:numPr>
         <w:tabs>
           <w:tab w:val="left" w:pos="0" w:leader="none"/>
@@ -1110,7 +1110,7 @@
         <w:pStyle w:val="Style21"/>
         <w:numPr>
           <w:ilvl w:val="0"/>
-          <w:numId w:val="6"/>
+          <w:numId w:val="7"/>
         </w:numPr>
         <w:tabs>
           <w:tab w:val="left" w:pos="0" w:leader="none"/>
@@ -1138,7 +1138,7 @@
         <w:pStyle w:val="Style21"/>
         <w:numPr>
           <w:ilvl w:val="0"/>
-          <w:numId w:val="6"/>
+          <w:numId w:val="7"/>
         </w:numPr>
         <w:tabs>
           <w:tab w:val="left" w:pos="0" w:leader="none"/>
@@ -1166,7 +1166,7 @@
         <w:pStyle w:val="Style21"/>
         <w:numPr>
           <w:ilvl w:val="0"/>
-          <w:numId w:val="6"/>
+          <w:numId w:val="7"/>
         </w:numPr>
         <w:tabs>
           <w:tab w:val="left" w:pos="0" w:leader="none"/>
@@ -1194,7 +1194,7 @@
         <w:pStyle w:val="Style21"/>
         <w:numPr>
           <w:ilvl w:val="0"/>
-          <w:numId w:val="6"/>
+          <w:numId w:val="7"/>
         </w:numPr>
         <w:tabs>
           <w:tab w:val="left" w:pos="0" w:leader="none"/>
@@ -1345,219 +1345,6 @@
           <w:lang w:val="uk-UA" w:eastAsia="zh-CN" w:bidi="hi-IN"/>
         </w:rPr>
         <w:t>Для забезпечення умов, сприятливих для формування експертами об'єктивних думок, бажано дотримуватись таких принципів:</w:t>
-      </w:r>
-    </w:p>
-    <w:p>
-      <w:pPr>
-        <w:pStyle w:val="Style21"/>
-        <w:numPr>
-          <w:ilvl w:val="0"/>
-          <w:numId w:val="8"/>
-        </w:numPr>
-        <w:tabs>
-          <w:tab w:val="left" w:pos="0" w:leader="none"/>
-        </w:tabs>
-        <w:spacing w:lineRule="auto" w:line="360" w:before="0" w:after="0"/>
-        <w:ind w:left="707" w:hanging="283"/>
-        <w:rPr>
-          <w:rFonts w:ascii="Liberation Serif" w:hAnsi="Liberation Serif"/>
-          <w:sz w:val="24"/>
-          <w:szCs w:val="24"/>
-          <w:lang w:val="uk-UA" w:eastAsia="zh-CN" w:bidi="hi-IN"/>
-        </w:rPr>
-      </w:pPr>
-      <w:r>
-        <w:rPr>
-          <w:sz w:val="24"/>
-          <w:szCs w:val="24"/>
-          <w:lang w:val="uk-UA" w:eastAsia="zh-CN" w:bidi="hi-IN"/>
-        </w:rPr>
-        <w:t xml:space="preserve">незалежність формування експертами власних суджень про об'єкт дослідження; </w:t>
-      </w:r>
-    </w:p>
-    <w:p>
-      <w:pPr>
-        <w:pStyle w:val="Style21"/>
-        <w:numPr>
-          <w:ilvl w:val="0"/>
-          <w:numId w:val="8"/>
-        </w:numPr>
-        <w:tabs>
-          <w:tab w:val="left" w:pos="0" w:leader="none"/>
-        </w:tabs>
-        <w:spacing w:lineRule="auto" w:line="360" w:before="0" w:after="0"/>
-        <w:ind w:left="707" w:hanging="283"/>
-        <w:rPr>
-          <w:rFonts w:ascii="Liberation Serif" w:hAnsi="Liberation Serif"/>
-          <w:sz w:val="24"/>
-          <w:szCs w:val="24"/>
-          <w:lang w:val="uk-UA" w:eastAsia="zh-CN" w:bidi="hi-IN"/>
-        </w:rPr>
-      </w:pPr>
-      <w:r>
-        <w:rPr>
-          <w:sz w:val="24"/>
-          <w:szCs w:val="24"/>
-          <w:lang w:val="uk-UA" w:eastAsia="zh-CN" w:bidi="hi-IN"/>
-        </w:rPr>
-        <w:t xml:space="preserve">зручність роботи з анкетою (питання повинні бути сформульовані у загальноприйнятих термінах, виключати будь-яку смислову неоднозначність тощо); </w:t>
-      </w:r>
-    </w:p>
-    <w:p>
-      <w:pPr>
-        <w:pStyle w:val="Style21"/>
-        <w:numPr>
-          <w:ilvl w:val="0"/>
-          <w:numId w:val="8"/>
-        </w:numPr>
-        <w:tabs>
-          <w:tab w:val="left" w:pos="0" w:leader="none"/>
-        </w:tabs>
-        <w:spacing w:lineRule="auto" w:line="360" w:before="0" w:after="0"/>
-        <w:ind w:left="707" w:hanging="283"/>
-        <w:rPr>
-          <w:rFonts w:ascii="Liberation Serif" w:hAnsi="Liberation Serif"/>
-          <w:sz w:val="24"/>
-          <w:szCs w:val="24"/>
-          <w:lang w:val="uk-UA" w:eastAsia="zh-CN" w:bidi="hi-IN"/>
-        </w:rPr>
-      </w:pPr>
-      <w:r>
-        <w:rPr>
-          <w:sz w:val="24"/>
-          <w:szCs w:val="24"/>
-          <w:lang w:val="uk-UA" w:eastAsia="zh-CN" w:bidi="hi-IN"/>
-        </w:rPr>
-        <w:t xml:space="preserve">логічна відповідність питань структурі об'єкта дослідження; </w:t>
-      </w:r>
-    </w:p>
-    <w:p>
-      <w:pPr>
-        <w:pStyle w:val="Style21"/>
-        <w:numPr>
-          <w:ilvl w:val="0"/>
-          <w:numId w:val="8"/>
-        </w:numPr>
-        <w:tabs>
-          <w:tab w:val="left" w:pos="0" w:leader="none"/>
-        </w:tabs>
-        <w:spacing w:lineRule="auto" w:line="360" w:before="0" w:after="0"/>
-        <w:ind w:left="707" w:hanging="283"/>
-        <w:rPr>
-          <w:rFonts w:ascii="Liberation Serif" w:hAnsi="Liberation Serif"/>
-          <w:sz w:val="24"/>
-          <w:szCs w:val="24"/>
-          <w:lang w:val="uk-UA" w:eastAsia="zh-CN" w:bidi="hi-IN"/>
-        </w:rPr>
-      </w:pPr>
-      <w:r>
-        <w:rPr>
-          <w:sz w:val="24"/>
-          <w:szCs w:val="24"/>
-          <w:lang w:val="uk-UA" w:eastAsia="zh-CN" w:bidi="hi-IN"/>
-        </w:rPr>
-        <w:t xml:space="preserve">прийнятні витрати часу на відповіді анкети, зручний час для оцінювання; </w:t>
-      </w:r>
-    </w:p>
-    <w:p>
-      <w:pPr>
-        <w:pStyle w:val="Style21"/>
-        <w:numPr>
-          <w:ilvl w:val="0"/>
-          <w:numId w:val="8"/>
-        </w:numPr>
-        <w:tabs>
-          <w:tab w:val="left" w:pos="0" w:leader="none"/>
-        </w:tabs>
-        <w:spacing w:lineRule="auto" w:line="360" w:before="0" w:after="0"/>
-        <w:ind w:left="707" w:hanging="283"/>
-        <w:rPr>
-          <w:rFonts w:ascii="Liberation Serif" w:hAnsi="Liberation Serif"/>
-          <w:sz w:val="24"/>
-          <w:szCs w:val="24"/>
-          <w:lang w:val="uk-UA" w:eastAsia="zh-CN" w:bidi="hi-IN"/>
-        </w:rPr>
-      </w:pPr>
-      <w:r>
-        <w:rPr>
-          <w:sz w:val="24"/>
-          <w:szCs w:val="24"/>
-          <w:lang w:val="uk-UA" w:eastAsia="zh-CN" w:bidi="hi-IN"/>
-        </w:rPr>
-        <w:t xml:space="preserve">збереження анонімності відповідей; </w:t>
-      </w:r>
-    </w:p>
-    <w:p>
-      <w:pPr>
-        <w:pStyle w:val="Style21"/>
-        <w:numPr>
-          <w:ilvl w:val="0"/>
-          <w:numId w:val="8"/>
-        </w:numPr>
-        <w:tabs>
-          <w:tab w:val="left" w:pos="0" w:leader="none"/>
-        </w:tabs>
-        <w:spacing w:lineRule="auto" w:line="360"/>
-        <w:ind w:left="707" w:hanging="283"/>
-        <w:rPr>
-          <w:rFonts w:ascii="Liberation Serif" w:hAnsi="Liberation Serif"/>
-          <w:sz w:val="24"/>
-          <w:szCs w:val="24"/>
-          <w:lang w:val="uk-UA" w:eastAsia="zh-CN" w:bidi="hi-IN"/>
-        </w:rPr>
-      </w:pPr>
-      <w:r>
-        <w:rPr>
-          <w:sz w:val="24"/>
-          <w:szCs w:val="24"/>
-          <w:lang w:val="uk-UA" w:eastAsia="zh-CN" w:bidi="hi-IN"/>
-        </w:rPr>
-        <w:t xml:space="preserve">надання експертам усієї необхідної інформації. </w:t>
-      </w:r>
-    </w:p>
-    <w:p>
-      <w:pPr>
-        <w:pStyle w:val="Style21"/>
-        <w:spacing w:lineRule="auto" w:line="360" w:before="0" w:after="0"/>
-        <w:rPr/>
-      </w:pPr>
-      <w:r>
-        <w:rPr>
-          <w:rStyle w:val="Style16"/>
-          <w:i/>
-          <w:sz w:val="24"/>
-          <w:szCs w:val="24"/>
-          <w:lang w:val="uk-UA" w:eastAsia="zh-CN" w:bidi="hi-IN"/>
-        </w:rPr>
-        <w:t xml:space="preserve">Рейтинговий метод. </w:t>
-      </w:r>
-      <w:r>
-        <w:rPr>
-          <w:sz w:val="24"/>
-          <w:szCs w:val="24"/>
-          <w:lang w:val="uk-UA" w:eastAsia="zh-CN" w:bidi="hi-IN"/>
-        </w:rPr>
-        <w:t>Метод рейтингової оцінки спрямований на урахування індивідуальності конкретної ситуації, де вибір рішення пов'язаний з ризиком.</w:t>
-      </w:r>
-    </w:p>
-    <w:p>
-      <w:pPr>
-        <w:pStyle w:val="Style21"/>
-        <w:spacing w:lineRule="auto" w:line="360" w:before="0" w:after="0"/>
-        <w:rPr>
-          <w:rFonts w:ascii="Liberation Serif" w:hAnsi="Liberation Serif"/>
-          <w:sz w:val="24"/>
-          <w:szCs w:val="24"/>
-          <w:lang w:val="uk-UA" w:eastAsia="zh-CN" w:bidi="hi-IN"/>
-        </w:rPr>
-      </w:pPr>
-      <w:r>
-        <w:rPr>
-          <w:sz w:val="24"/>
-          <w:szCs w:val="24"/>
-          <w:lang w:val="uk-UA" w:eastAsia="zh-CN" w:bidi="hi-IN"/>
-        </w:rPr>
-        <w:t>Метод рейтингової оцінки передбачає наявність таких елементів:</w:t>
       </w:r>
     </w:p>
     <w:p>
@@ -1585,7 +1372,7 @@
           <w:szCs w:val="24"/>
           <w:lang w:val="uk-UA" w:eastAsia="zh-CN" w:bidi="hi-IN"/>
         </w:rPr>
-        <w:t xml:space="preserve">системи оціночних коефіцієнтів і, якщо необхідно, шкали ваг цих коефіцієнтів; </w:t>
+        <w:t xml:space="preserve">незалежність формування експертами власних суджень про об'єкт дослідження; </w:t>
       </w:r>
     </w:p>
     <w:p>
@@ -1613,7 +1400,7 @@
           <w:szCs w:val="24"/>
           <w:lang w:val="uk-UA" w:eastAsia="zh-CN" w:bidi="hi-IN"/>
         </w:rPr>
-        <w:t xml:space="preserve">шкали оцінки значень одержаних показників; </w:t>
+        <w:t xml:space="preserve">зручність роботи з анкетою (питання повинні бути сформульовані у загальноприйнятих термінах, виключати будь-яку смислову неоднозначність тощо); </w:t>
       </w:r>
     </w:p>
     <w:p>
@@ -1641,13 +1428,21 @@
           <w:szCs w:val="24"/>
           <w:lang w:val="uk-UA" w:eastAsia="zh-CN" w:bidi="hi-IN"/>
         </w:rPr>
-        <w:t xml:space="preserve">методики розрахунку остаточного рейтингу. </w:t>
-      </w:r>
-    </w:p>
-    <w:p>
-      <w:pPr>
-        <w:pStyle w:val="Style21"/>
+        <w:t xml:space="preserve">логічна відповідність питань структурі об'єкта дослідження; </w:t>
+      </w:r>
+    </w:p>
+    <w:p>
+      <w:pPr>
+        <w:pStyle w:val="Style21"/>
+        <w:numPr>
+          <w:ilvl w:val="0"/>
+          <w:numId w:val="9"/>
+        </w:numPr>
+        <w:tabs>
+          <w:tab w:val="left" w:pos="0" w:leader="none"/>
+        </w:tabs>
         <w:spacing w:lineRule="auto" w:line="360" w:before="0" w:after="0"/>
+        <w:ind w:left="707" w:hanging="283"/>
         <w:rPr>
           <w:rFonts w:ascii="Liberation Serif" w:hAnsi="Liberation Serif"/>
           <w:sz w:val="24"/>
@@ -1661,7 +1456,63 @@
           <w:szCs w:val="24"/>
           <w:lang w:val="uk-UA" w:eastAsia="zh-CN" w:bidi="hi-IN"/>
         </w:rPr>
-        <w:t>У процесі розробки системи рейтингової оцінки постає проблема вибору еталону для порівняння (порівняння з умовним еталонним підприємством цілком можливе, але вибір такого еталона вимагає уточнення для кожного виду ризику). Необов'язково вибирати з-поміж великої кількості підприємств найкраще, зручніше просто вибрати серед переліку показників підприємств найкращі та сформувати з них еталон для порівняння.</w:t>
+        <w:t xml:space="preserve">прийнятні витрати часу на відповіді анкети, зручний час для оцінювання; </w:t>
+      </w:r>
+    </w:p>
+    <w:p>
+      <w:pPr>
+        <w:pStyle w:val="Style21"/>
+        <w:numPr>
+          <w:ilvl w:val="0"/>
+          <w:numId w:val="9"/>
+        </w:numPr>
+        <w:tabs>
+          <w:tab w:val="left" w:pos="0" w:leader="none"/>
+        </w:tabs>
+        <w:spacing w:lineRule="auto" w:line="360" w:before="0" w:after="0"/>
+        <w:ind w:left="707" w:hanging="283"/>
+        <w:rPr>
+          <w:rFonts w:ascii="Liberation Serif" w:hAnsi="Liberation Serif"/>
+          <w:sz w:val="24"/>
+          <w:szCs w:val="24"/>
+          <w:lang w:val="uk-UA" w:eastAsia="zh-CN" w:bidi="hi-IN"/>
+        </w:rPr>
+      </w:pPr>
+      <w:r>
+        <w:rPr>
+          <w:sz w:val="24"/>
+          <w:szCs w:val="24"/>
+          <w:lang w:val="uk-UA" w:eastAsia="zh-CN" w:bidi="hi-IN"/>
+        </w:rPr>
+        <w:t xml:space="preserve">збереження анонімності відповідей; </w:t>
+      </w:r>
+    </w:p>
+    <w:p>
+      <w:pPr>
+        <w:pStyle w:val="Style21"/>
+        <w:numPr>
+          <w:ilvl w:val="0"/>
+          <w:numId w:val="9"/>
+        </w:numPr>
+        <w:tabs>
+          <w:tab w:val="left" w:pos="0" w:leader="none"/>
+        </w:tabs>
+        <w:spacing w:lineRule="auto" w:line="360"/>
+        <w:ind w:left="707" w:hanging="283"/>
+        <w:rPr>
+          <w:rFonts w:ascii="Liberation Serif" w:hAnsi="Liberation Serif"/>
+          <w:sz w:val="24"/>
+          <w:szCs w:val="24"/>
+          <w:lang w:val="uk-UA" w:eastAsia="zh-CN" w:bidi="hi-IN"/>
+        </w:rPr>
+      </w:pPr>
+      <w:r>
+        <w:rPr>
+          <w:sz w:val="24"/>
+          <w:szCs w:val="24"/>
+          <w:lang w:val="uk-UA" w:eastAsia="zh-CN" w:bidi="hi-IN"/>
+        </w:rPr>
+        <w:t xml:space="preserve">надання експертам усієї необхідної інформації. </w:t>
       </w:r>
     </w:p>
     <w:p>
@@ -1678,15 +1529,15 @@
           <w:szCs w:val="24"/>
           <w:lang w:val="uk-UA" w:eastAsia="zh-CN" w:bidi="hi-IN"/>
         </w:rPr>
-        <w:t xml:space="preserve">Метод аналогій. </w:t>
-      </w:r>
-      <w:r>
-        <w:rPr>
-          <w:sz w:val="24"/>
-          <w:szCs w:val="24"/>
-          <w:lang w:val="uk-UA" w:eastAsia="zh-CN" w:bidi="hi-IN"/>
-        </w:rPr>
-        <w:t>Сутність методу аналогій полягає в аналізі усіх наявних даних про об'єкти, що мають високий ступінь подібності з оцінюваним. Це робиться з метою розрахунку ймовірностей виникнення втрат. Метод використовує базу даних аналогічних об'єктів для виявлення загальних залежностей і перенесення їх на досліджуваний об'єкт.</w:t>
+        <w:t xml:space="preserve">Рейтинговий метод. </w:t>
+      </w:r>
+      <w:r>
+        <w:rPr>
+          <w:sz w:val="24"/>
+          <w:szCs w:val="24"/>
+          <w:lang w:val="uk-UA" w:eastAsia="zh-CN" w:bidi="hi-IN"/>
+        </w:rPr>
+        <w:t>Метод рейтингової оцінки спрямований на урахування індивідуальності конкретної ситуації, де вибір рішення пов'язаний з ризиком.</w:t>
       </w:r>
     </w:p>
     <w:p>
@@ -1706,132 +1557,7 @@
           <w:szCs w:val="24"/>
           <w:lang w:val="uk-UA" w:eastAsia="zh-CN" w:bidi="hi-IN"/>
         </w:rPr>
-        <w:t>Найбільше застосування метод аналогій знаходить при оцінці ризику часто повторюваних проектів, наприклад у будівництві, страховому бізнесі тощо.</w:t>
-      </w:r>
-    </w:p>
-    <w:p>
-      <w:pPr>
-        <w:pStyle w:val="Style21"/>
-        <w:spacing w:lineRule="auto" w:line="360" w:before="0" w:after="0"/>
-        <w:rPr>
-          <w:rFonts w:ascii="Liberation Serif" w:hAnsi="Liberation Serif"/>
-          <w:sz w:val="24"/>
-          <w:szCs w:val="24"/>
-          <w:lang w:val="uk-UA" w:eastAsia="zh-CN" w:bidi="hi-IN"/>
-        </w:rPr>
-      </w:pPr>
-      <w:r>
-        <w:rPr>
-          <w:sz w:val="24"/>
-          <w:szCs w:val="24"/>
-          <w:lang w:val="uk-UA" w:eastAsia="zh-CN" w:bidi="hi-IN"/>
-        </w:rPr>
-        <w:t>Цей метод використовують у тому випадку, коли всі інші методи оцінки ризику неприйнятні. Джерела інформації можуть бути найрізноманітніші: статистична і бухгалтерська звітність, опубліковані звіти підприємств-партнерів і конкурентів, інформація державних органів тощо.</w:t>
-      </w:r>
-    </w:p>
-    <w:p>
-      <w:pPr>
-        <w:pStyle w:val="Style21"/>
-        <w:spacing w:lineRule="auto" w:line="360" w:before="0" w:after="0"/>
-        <w:rPr>
-          <w:rFonts w:ascii="Liberation Serif" w:hAnsi="Liberation Serif"/>
-          <w:sz w:val="24"/>
-          <w:szCs w:val="24"/>
-          <w:lang w:val="uk-UA" w:eastAsia="zh-CN" w:bidi="hi-IN"/>
-        </w:rPr>
-      </w:pPr>
-      <w:r>
-        <w:rPr>
-          <w:sz w:val="24"/>
-          <w:szCs w:val="24"/>
-          <w:lang w:val="uk-UA" w:eastAsia="zh-CN" w:bidi="hi-IN"/>
-        </w:rPr>
-        <w:t>Доцільність використання методу аналогій полягає у тому, що його можна застосовувати у разі виявлення ступеня ризику нових напрямів підприємницької діяльності, коли відсутня статистична інформація.</w:t>
-      </w:r>
-    </w:p>
-    <w:p>
-      <w:pPr>
-        <w:pStyle w:val="Style21"/>
-        <w:spacing w:lineRule="auto" w:line="360" w:before="0" w:after="0"/>
-        <w:rPr>
-          <w:rFonts w:ascii="Liberation Serif" w:hAnsi="Liberation Serif"/>
-          <w:sz w:val="24"/>
-          <w:szCs w:val="24"/>
-          <w:lang w:val="uk-UA" w:eastAsia="zh-CN" w:bidi="hi-IN"/>
-        </w:rPr>
-      </w:pPr>
-      <w:r>
-        <w:rPr>
-          <w:sz w:val="24"/>
-          <w:szCs w:val="24"/>
-          <w:lang w:val="uk-UA" w:eastAsia="zh-CN" w:bidi="hi-IN"/>
-        </w:rPr>
-        <w:t>До недоліків методу варто віднести неврахування фактору часу при оцінці ризику та необхідність лише повної і достовірної інформації. У випадку використання методу аналогій завжди необхідно робити поправку одержаних результатів оцінки ризику на ступінь подібності явищ або процесів.</w:t>
-      </w:r>
-    </w:p>
-    <w:p>
-      <w:pPr>
-        <w:pStyle w:val="Style21"/>
-        <w:spacing w:lineRule="auto" w:line="360" w:before="0" w:after="0"/>
-        <w:rPr/>
-      </w:pPr>
-      <w:r>
-        <w:rPr>
-          <w:rStyle w:val="Style16"/>
-          <w:i/>
-          <w:sz w:val="24"/>
-          <w:szCs w:val="24"/>
-          <w:lang w:val="uk-UA" w:eastAsia="zh-CN" w:bidi="hi-IN"/>
-        </w:rPr>
-        <w:t xml:space="preserve">Метод "дерева рішень". </w:t>
-      </w:r>
-      <w:r>
-        <w:rPr>
-          <w:sz w:val="24"/>
-          <w:szCs w:val="24"/>
-          <w:lang w:val="uk-UA" w:eastAsia="zh-CN" w:bidi="hi-IN"/>
-        </w:rPr>
-        <w:t>"Дерево рішень" - це схематичне представлення проблеми прийняття управлінського рішення, що має вигляд графа, вершини якого представляють визначені стани, у яких виникає необхідність вибору, а гілки дерева представляють різні події (рішення, наслідки, операції), які можуть мати місце у кожному окремому стані. Кожній гілці "дерева" присвоюються індивідуальні числові характеристики. У якості гілок розглядаються, наприклад, величина платежу (фінансового потоку) і ймовірність його здійснення, що характеризує рівень його ризику.</w:t>
-      </w:r>
-    </w:p>
-    <w:p>
-      <w:pPr>
-        <w:pStyle w:val="Style21"/>
-        <w:spacing w:lineRule="auto" w:line="360" w:before="0" w:after="0"/>
-        <w:rPr>
-          <w:rFonts w:ascii="Liberation Serif" w:hAnsi="Liberation Serif"/>
-          <w:sz w:val="24"/>
-          <w:szCs w:val="24"/>
-          <w:lang w:val="uk-UA" w:eastAsia="zh-CN" w:bidi="hi-IN"/>
-        </w:rPr>
-      </w:pPr>
-      <w:r>
-        <w:rPr>
-          <w:sz w:val="24"/>
-          <w:szCs w:val="24"/>
-          <w:lang w:val="uk-UA" w:eastAsia="zh-CN" w:bidi="hi-IN"/>
-        </w:rPr>
-        <w:t>"Дерево рішень" дає можливість керівнику оцінювати різні напрями діяльності, співвіднести з ними фінансові результати, скоригувати відповідно до їхньої ймовірності, а потім порівняти альтернативи. У процесі підготовки рішення розглядаються різні його варіанти, що можуть бути прийняті, а також для кожного варіанту - ситуації, які можуть настати. Практично в усіх випадках прийняття рішень керівник оцінює ймовірність або можливість події. Ймовірність варіює від 1, якщо подія буде мати місце, до 0, якщо вона напевно не відбудеться.</w:t>
-      </w:r>
-    </w:p>
-    <w:p>
-      <w:pPr>
-        <w:pStyle w:val="Style21"/>
-        <w:spacing w:lineRule="auto" w:line="360" w:before="0" w:after="0"/>
-        <w:rPr>
-          <w:rFonts w:ascii="Liberation Serif" w:hAnsi="Liberation Serif"/>
-          <w:sz w:val="24"/>
-          <w:szCs w:val="24"/>
-          <w:lang w:val="uk-UA" w:eastAsia="zh-CN" w:bidi="hi-IN"/>
-        </w:rPr>
-      </w:pPr>
-      <w:r>
-        <w:rPr>
-          <w:sz w:val="24"/>
-          <w:szCs w:val="24"/>
-          <w:lang w:val="uk-UA" w:eastAsia="zh-CN" w:bidi="hi-IN"/>
-        </w:rPr>
-        <w:t>Цей метод доцільно використовувати у таких випадках:</w:t>
+        <w:t>Метод рейтингової оцінки передбачає наявність таких елементів:</w:t>
       </w:r>
     </w:p>
     <w:p>
@@ -1859,7 +1585,7 @@
           <w:szCs w:val="24"/>
           <w:lang w:val="uk-UA" w:eastAsia="zh-CN" w:bidi="hi-IN"/>
         </w:rPr>
-        <w:t xml:space="preserve">у наявності є обмежене число альтернатив або варіантів стратегій для вибору з визначеними ймовірностями їх настання; </w:t>
+        <w:t xml:space="preserve">системи оціночних коефіцієнтів і, якщо необхідно, шкали ваг цих коефіцієнтів; </w:t>
       </w:r>
     </w:p>
     <w:p>
@@ -1872,7 +1598,7 @@
         <w:tabs>
           <w:tab w:val="left" w:pos="0" w:leader="none"/>
         </w:tabs>
-        <w:spacing w:lineRule="auto" w:line="360"/>
+        <w:spacing w:lineRule="auto" w:line="360" w:before="0" w:after="0"/>
         <w:ind w:left="707" w:hanging="283"/>
         <w:rPr>
           <w:rFonts w:ascii="Liberation Serif" w:hAnsi="Liberation Serif"/>
@@ -1887,7 +1613,55 @@
           <w:szCs w:val="24"/>
           <w:lang w:val="uk-UA" w:eastAsia="zh-CN" w:bidi="hi-IN"/>
         </w:rPr>
-        <w:t xml:space="preserve">результати прийнятого рішення залежать від того, яка вибрана альтернатива і які події у дійсності мають місце. </w:t>
+        <w:t xml:space="preserve">шкали оцінки значень одержаних показників; </w:t>
+      </w:r>
+    </w:p>
+    <w:p>
+      <w:pPr>
+        <w:pStyle w:val="Style21"/>
+        <w:numPr>
+          <w:ilvl w:val="0"/>
+          <w:numId w:val="10"/>
+        </w:numPr>
+        <w:tabs>
+          <w:tab w:val="left" w:pos="0" w:leader="none"/>
+        </w:tabs>
+        <w:spacing w:lineRule="auto" w:line="360" w:before="0" w:after="0"/>
+        <w:ind w:left="707" w:hanging="283"/>
+        <w:rPr>
+          <w:rFonts w:ascii="Liberation Serif" w:hAnsi="Liberation Serif"/>
+          <w:sz w:val="24"/>
+          <w:szCs w:val="24"/>
+          <w:lang w:val="uk-UA" w:eastAsia="zh-CN" w:bidi="hi-IN"/>
+        </w:rPr>
+      </w:pPr>
+      <w:r>
+        <w:rPr>
+          <w:sz w:val="24"/>
+          <w:szCs w:val="24"/>
+          <w:lang w:val="uk-UA" w:eastAsia="zh-CN" w:bidi="hi-IN"/>
+        </w:rPr>
+        <w:t xml:space="preserve">методики розрахунку остаточного рейтингу. </w:t>
+      </w:r>
+    </w:p>
+    <w:p>
+      <w:pPr>
+        <w:pStyle w:val="Style21"/>
+        <w:spacing w:lineRule="auto" w:line="360" w:before="0" w:after="0"/>
+        <w:rPr>
+          <w:rFonts w:ascii="Liberation Serif" w:hAnsi="Liberation Serif"/>
+          <w:sz w:val="24"/>
+          <w:szCs w:val="24"/>
+          <w:lang w:val="uk-UA" w:eastAsia="zh-CN" w:bidi="hi-IN"/>
+        </w:rPr>
+      </w:pPr>
+      <w:r>
+        <w:rPr>
+          <w:sz w:val="24"/>
+          <w:szCs w:val="24"/>
+          <w:lang w:val="uk-UA" w:eastAsia="zh-CN" w:bidi="hi-IN"/>
+        </w:rPr>
+        <w:t>У процесі розробки системи рейтингової оцінки постає проблема вибору еталону для порівняння (порівняння з умовним еталонним підприємством цілком можливе, але вибір такого еталона вимагає уточнення для кожного виду ризику). Необов'язково вибирати з-поміж великої кількості підприємств найкраще, зручніше просто вибрати серед переліку показників підприємств найкращі та сформувати з них еталон для порівняння.</w:t>
       </w:r>
     </w:p>
     <w:p>
@@ -1904,15 +1678,15 @@
           <w:szCs w:val="24"/>
           <w:lang w:val="uk-UA" w:eastAsia="zh-CN" w:bidi="hi-IN"/>
         </w:rPr>
-        <w:t xml:space="preserve">Аналітичний метод. </w:t>
-      </w:r>
-      <w:r>
-        <w:rPr>
-          <w:sz w:val="24"/>
-          <w:szCs w:val="24"/>
-          <w:lang w:val="uk-UA" w:eastAsia="zh-CN" w:bidi="hi-IN"/>
-        </w:rPr>
-        <w:t>Аналітичний метод оцінки ризику є певною комбінацією статистичного оцінювання і принципів експертного аналізу. Зазвичай, він проводиться у декілька етапів.</w:t>
+        <w:t xml:space="preserve">Метод аналогій. </w:t>
+      </w:r>
+      <w:r>
+        <w:rPr>
+          <w:sz w:val="24"/>
+          <w:szCs w:val="24"/>
+          <w:lang w:val="uk-UA" w:eastAsia="zh-CN" w:bidi="hi-IN"/>
+        </w:rPr>
+        <w:t>Сутність методу аналогій полягає в аналізі усіх наявних даних про об'єкти, що мають високий ступінь подібності з оцінюваним. Це робиться з метою розрахунку ймовірностей виникнення втрат. Метод використовує базу даних аналогічних об'єктів для виявлення загальних залежностей і перенесення їх на досліджуваний об'єкт.</w:t>
       </w:r>
     </w:p>
     <w:p>
@@ -1932,7 +1706,132 @@
           <w:szCs w:val="24"/>
           <w:lang w:val="uk-UA" w:eastAsia="zh-CN" w:bidi="hi-IN"/>
         </w:rPr>
-        <w:t>На першому етапі здійснюється підготовка до аналітичної обробки інформації, що містить у собі:</w:t>
+        <w:t>Найбільше застосування метод аналогій знаходить при оцінці ризику часто повторюваних проектів, наприклад у будівництві, страховому бізнесі тощо.</w:t>
+      </w:r>
+    </w:p>
+    <w:p>
+      <w:pPr>
+        <w:pStyle w:val="Style21"/>
+        <w:spacing w:lineRule="auto" w:line="360" w:before="0" w:after="0"/>
+        <w:rPr>
+          <w:rFonts w:ascii="Liberation Serif" w:hAnsi="Liberation Serif"/>
+          <w:sz w:val="24"/>
+          <w:szCs w:val="24"/>
+          <w:lang w:val="uk-UA" w:eastAsia="zh-CN" w:bidi="hi-IN"/>
+        </w:rPr>
+      </w:pPr>
+      <w:r>
+        <w:rPr>
+          <w:sz w:val="24"/>
+          <w:szCs w:val="24"/>
+          <w:lang w:val="uk-UA" w:eastAsia="zh-CN" w:bidi="hi-IN"/>
+        </w:rPr>
+        <w:t>Цей метод використовують у тому випадку, коли всі інші методи оцінки ризику неприйнятні. Джерела інформації можуть бути найрізноманітніші: статистична і бухгалтерська звітність, опубліковані звіти підприємств-партнерів і конкурентів, інформація державних органів тощо.</w:t>
+      </w:r>
+    </w:p>
+    <w:p>
+      <w:pPr>
+        <w:pStyle w:val="Style21"/>
+        <w:spacing w:lineRule="auto" w:line="360" w:before="0" w:after="0"/>
+        <w:rPr>
+          <w:rFonts w:ascii="Liberation Serif" w:hAnsi="Liberation Serif"/>
+          <w:sz w:val="24"/>
+          <w:szCs w:val="24"/>
+          <w:lang w:val="uk-UA" w:eastAsia="zh-CN" w:bidi="hi-IN"/>
+        </w:rPr>
+      </w:pPr>
+      <w:r>
+        <w:rPr>
+          <w:sz w:val="24"/>
+          <w:szCs w:val="24"/>
+          <w:lang w:val="uk-UA" w:eastAsia="zh-CN" w:bidi="hi-IN"/>
+        </w:rPr>
+        <w:t>Доцільність використання методу аналогій полягає у тому, що його можна застосовувати у разі виявлення ступеня ризику нових напрямів підприємницької діяльності, коли відсутня статистична інформація.</w:t>
+      </w:r>
+    </w:p>
+    <w:p>
+      <w:pPr>
+        <w:pStyle w:val="Style21"/>
+        <w:spacing w:lineRule="auto" w:line="360" w:before="0" w:after="0"/>
+        <w:rPr>
+          <w:rFonts w:ascii="Liberation Serif" w:hAnsi="Liberation Serif"/>
+          <w:sz w:val="24"/>
+          <w:szCs w:val="24"/>
+          <w:lang w:val="uk-UA" w:eastAsia="zh-CN" w:bidi="hi-IN"/>
+        </w:rPr>
+      </w:pPr>
+      <w:r>
+        <w:rPr>
+          <w:sz w:val="24"/>
+          <w:szCs w:val="24"/>
+          <w:lang w:val="uk-UA" w:eastAsia="zh-CN" w:bidi="hi-IN"/>
+        </w:rPr>
+        <w:t>До недоліків методу варто віднести неврахування фактору часу при оцінці ризику та необхідність лише повної і достовірної інформації. У випадку використання методу аналогій завжди необхідно робити поправку одержаних результатів оцінки ризику на ступінь подібності явищ або процесів.</w:t>
+      </w:r>
+    </w:p>
+    <w:p>
+      <w:pPr>
+        <w:pStyle w:val="Style21"/>
+        <w:spacing w:lineRule="auto" w:line="360" w:before="0" w:after="0"/>
+        <w:rPr/>
+      </w:pPr>
+      <w:r>
+        <w:rPr>
+          <w:rStyle w:val="Style16"/>
+          <w:i/>
+          <w:sz w:val="24"/>
+          <w:szCs w:val="24"/>
+          <w:lang w:val="uk-UA" w:eastAsia="zh-CN" w:bidi="hi-IN"/>
+        </w:rPr>
+        <w:t xml:space="preserve">Метод "дерева рішень". </w:t>
+      </w:r>
+      <w:r>
+        <w:rPr>
+          <w:sz w:val="24"/>
+          <w:szCs w:val="24"/>
+          <w:lang w:val="uk-UA" w:eastAsia="zh-CN" w:bidi="hi-IN"/>
+        </w:rPr>
+        <w:t>"Дерево рішень" - це схематичне представлення проблеми прийняття управлінського рішення, що має вигляд графа, вершини якого представляють визначені стани, у яких виникає необхідність вибору, а гілки дерева представляють різні події (рішення, наслідки, операції), які можуть мати місце у кожному окремому стані. Кожній гілці "дерева" присвоюються індивідуальні числові характеристики. У якості гілок розглядаються, наприклад, величина платежу (фінансового потоку) і ймовірність його здійснення, що характеризує рівень його ризику.</w:t>
+      </w:r>
+    </w:p>
+    <w:p>
+      <w:pPr>
+        <w:pStyle w:val="Style21"/>
+        <w:spacing w:lineRule="auto" w:line="360" w:before="0" w:after="0"/>
+        <w:rPr>
+          <w:rFonts w:ascii="Liberation Serif" w:hAnsi="Liberation Serif"/>
+          <w:sz w:val="24"/>
+          <w:szCs w:val="24"/>
+          <w:lang w:val="uk-UA" w:eastAsia="zh-CN" w:bidi="hi-IN"/>
+        </w:rPr>
+      </w:pPr>
+      <w:r>
+        <w:rPr>
+          <w:sz w:val="24"/>
+          <w:szCs w:val="24"/>
+          <w:lang w:val="uk-UA" w:eastAsia="zh-CN" w:bidi="hi-IN"/>
+        </w:rPr>
+        <w:t>"Дерево рішень" дає можливість керівнику оцінювати різні напрями діяльності, співвіднести з ними фінансові результати, скоригувати відповідно до їхньої ймовірності, а потім порівняти альтернативи. У процесі підготовки рішення розглядаються різні його варіанти, що можуть бути прийняті, а також для кожного варіанту - ситуації, які можуть настати. Практично в усіх випадках прийняття рішень керівник оцінює ймовірність або можливість події. Ймовірність варіює від 1, якщо подія буде мати місце, до 0, якщо вона напевно не відбудеться.</w:t>
+      </w:r>
+    </w:p>
+    <w:p>
+      <w:pPr>
+        <w:pStyle w:val="Style21"/>
+        <w:spacing w:lineRule="auto" w:line="360" w:before="0" w:after="0"/>
+        <w:rPr>
+          <w:rFonts w:ascii="Liberation Serif" w:hAnsi="Liberation Serif"/>
+          <w:sz w:val="24"/>
+          <w:szCs w:val="24"/>
+          <w:lang w:val="uk-UA" w:eastAsia="zh-CN" w:bidi="hi-IN"/>
+        </w:rPr>
+      </w:pPr>
+      <w:r>
+        <w:rPr>
+          <w:sz w:val="24"/>
+          <w:szCs w:val="24"/>
+          <w:lang w:val="uk-UA" w:eastAsia="zh-CN" w:bidi="hi-IN"/>
+        </w:rPr>
+        <w:t>Цей метод доцільно використовувати у таких випадках:</w:t>
       </w:r>
     </w:p>
     <w:p>
@@ -1942,7 +1841,11 @@
           <w:ilvl w:val="0"/>
           <w:numId w:val="11"/>
         </w:numPr>
+        <w:tabs>
+          <w:tab w:val="left" w:pos="0" w:leader="none"/>
+        </w:tabs>
         <w:spacing w:lineRule="auto" w:line="360" w:before="0" w:after="0"/>
+        <w:ind w:left="707" w:hanging="283"/>
         <w:rPr>
           <w:rFonts w:ascii="Liberation Serif" w:hAnsi="Liberation Serif"/>
           <w:sz w:val="24"/>
@@ -1956,7 +1859,7 @@
           <w:szCs w:val="24"/>
           <w:lang w:val="uk-UA" w:eastAsia="zh-CN" w:bidi="hi-IN"/>
         </w:rPr>
-        <w:t xml:space="preserve">визначення ключового параметра, відносно якого проводять оцінку конкретного напрямку підприємницької діяльності (наприклад, обсяг продажів, обсяг прибутку, рентабельність тощо); </w:t>
+        <w:t xml:space="preserve">у наявності є обмежене число альтернатив або варіантів стратегій для вибору з визначеними ймовірностями їх настання; </w:t>
       </w:r>
     </w:p>
     <w:p>
@@ -1966,71 +1869,31 @@
           <w:ilvl w:val="0"/>
           <w:numId w:val="11"/>
         </w:numPr>
+        <w:tabs>
+          <w:tab w:val="left" w:pos="0" w:leader="none"/>
+        </w:tabs>
+        <w:spacing w:lineRule="auto" w:line="360"/>
+        <w:ind w:left="707" w:hanging="283"/>
+        <w:rPr>
+          <w:rFonts w:ascii="Liberation Serif" w:hAnsi="Liberation Serif"/>
+          <w:sz w:val="24"/>
+          <w:szCs w:val="24"/>
+          <w:lang w:val="uk-UA" w:eastAsia="zh-CN" w:bidi="hi-IN"/>
+        </w:rPr>
+      </w:pPr>
+      <w:r>
+        <w:rPr>
+          <w:sz w:val="24"/>
+          <w:szCs w:val="24"/>
+          <w:lang w:val="uk-UA" w:eastAsia="zh-CN" w:bidi="hi-IN"/>
+        </w:rPr>
+        <w:t xml:space="preserve">результати прийнятого рішення залежать від того, яка вибрана альтернатива і які події у дійсності мають місце. </w:t>
+      </w:r>
+    </w:p>
+    <w:p>
+      <w:pPr>
+        <w:pStyle w:val="Style21"/>
         <w:spacing w:lineRule="auto" w:line="360" w:before="0" w:after="0"/>
-        <w:rPr>
-          <w:rFonts w:ascii="Liberation Serif" w:hAnsi="Liberation Serif"/>
-          <w:sz w:val="24"/>
-          <w:szCs w:val="24"/>
-          <w:lang w:val="uk-UA" w:eastAsia="zh-CN" w:bidi="hi-IN"/>
-        </w:rPr>
-      </w:pPr>
-      <w:r>
-        <w:rPr>
-          <w:sz w:val="24"/>
-          <w:szCs w:val="24"/>
-          <w:lang w:val="uk-UA" w:eastAsia="zh-CN" w:bidi="hi-IN"/>
-        </w:rPr>
-        <w:t>добір факторів, що впливають на діяльність організації, а отже, і на ключовий параметр (наприклад, рівень інфляції, політична стабільність, ступінь виконання договорів і т. ін.);</w:t>
-      </w:r>
-    </w:p>
-    <w:p>
-      <w:pPr>
-        <w:pStyle w:val="Style21"/>
-        <w:numPr>
-          <w:ilvl w:val="0"/>
-          <w:numId w:val="11"/>
-        </w:numPr>
-        <w:spacing w:lineRule="auto" w:line="360" w:before="0" w:after="0"/>
-        <w:rPr>
-          <w:rFonts w:ascii="Liberation Serif" w:hAnsi="Liberation Serif"/>
-          <w:sz w:val="24"/>
-          <w:szCs w:val="24"/>
-          <w:lang w:val="uk-UA" w:eastAsia="zh-CN" w:bidi="hi-IN"/>
-        </w:rPr>
-      </w:pPr>
-      <w:r>
-        <w:rPr>
-          <w:sz w:val="24"/>
-          <w:szCs w:val="24"/>
-          <w:lang w:val="uk-UA" w:eastAsia="zh-CN" w:bidi="hi-IN"/>
-        </w:rPr>
-        <w:t xml:space="preserve">розрахунок значень ключового параметра на всіх етапах виробничого процесу (розробка, впровадження у виробництво, виробництво, ліквідація даного напрямку діяльності). </w:t>
-      </w:r>
-    </w:p>
-    <w:p>
-      <w:pPr>
-        <w:pStyle w:val="Style21"/>
-        <w:spacing w:lineRule="auto" w:line="360" w:before="0" w:after="0"/>
-        <w:rPr>
-          <w:rFonts w:ascii="Liberation Serif" w:hAnsi="Liberation Serif"/>
-          <w:sz w:val="24"/>
-          <w:szCs w:val="24"/>
-          <w:lang w:val="uk-UA" w:eastAsia="zh-CN" w:bidi="hi-IN"/>
-        </w:rPr>
-      </w:pPr>
-      <w:r>
-        <w:rPr>
-          <w:sz w:val="24"/>
-          <w:szCs w:val="24"/>
-          <w:lang w:val="uk-UA" w:eastAsia="zh-CN" w:bidi="hi-IN"/>
-        </w:rPr>
-        <w:t>Сформовані у такий спосіб послідовності витрат і надходжень дають можливість визначити не тільки загальну економічну ефективність досліджуваного напрямку діяльності, але й виявити її значення на кожній зі стадій.</w:t>
-      </w:r>
-    </w:p>
-    <w:p>
-      <w:pPr>
-        <w:pStyle w:val="Style21"/>
-        <w:spacing w:lineRule="auto" w:line="360"/>
         <w:rPr/>
       </w:pPr>
       <w:r>
@@ -2041,15 +1904,35 @@
           <w:szCs w:val="24"/>
           <w:lang w:val="uk-UA" w:eastAsia="zh-CN" w:bidi="hi-IN"/>
         </w:rPr>
-        <w:t xml:space="preserve">Аналіз чутливості </w:t>
-      </w:r>
-      <w:r>
-        <w:rPr>
-          <w:sz w:val="24"/>
-          <w:szCs w:val="24"/>
-          <w:lang w:val="uk-UA" w:eastAsia="zh-CN" w:bidi="hi-IN"/>
-        </w:rPr>
-        <w:t>зводиться до дослідження залежності деякого результатного показника від варіації значень показників, що беруть участь у його визначенні. Використання даного методу дає відповіді на наступні запитання:</w:t>
+        <w:t xml:space="preserve">Аналітичний метод. </w:t>
+      </w:r>
+      <w:r>
+        <w:rPr>
+          <w:sz w:val="24"/>
+          <w:szCs w:val="24"/>
+          <w:lang w:val="uk-UA" w:eastAsia="zh-CN" w:bidi="hi-IN"/>
+        </w:rPr>
+        <w:t>Аналітичний метод оцінки ризику є певною комбінацією статистичного оцінювання і принципів експертного аналізу. Зазвичай, він проводиться у декілька етапів.</w:t>
+      </w:r>
+    </w:p>
+    <w:p>
+      <w:pPr>
+        <w:pStyle w:val="Style21"/>
+        <w:spacing w:lineRule="auto" w:line="360" w:before="0" w:after="0"/>
+        <w:rPr>
+          <w:rFonts w:ascii="Liberation Serif" w:hAnsi="Liberation Serif"/>
+          <w:sz w:val="24"/>
+          <w:szCs w:val="24"/>
+          <w:lang w:val="uk-UA" w:eastAsia="zh-CN" w:bidi="hi-IN"/>
+        </w:rPr>
+      </w:pPr>
+      <w:r>
+        <w:rPr>
+          <w:sz w:val="24"/>
+          <w:szCs w:val="24"/>
+          <w:lang w:val="uk-UA" w:eastAsia="zh-CN" w:bidi="hi-IN"/>
+        </w:rPr>
+        <w:t>На першому етапі здійснюється підготовка до аналітичної обробки інформації, що містить у собі:</w:t>
       </w:r>
     </w:p>
     <w:p>
@@ -2059,11 +1942,7 @@
           <w:ilvl w:val="0"/>
           <w:numId w:val="12"/>
         </w:numPr>
-        <w:tabs>
-          <w:tab w:val="left" w:pos="0" w:leader="none"/>
-        </w:tabs>
         <w:spacing w:lineRule="auto" w:line="360" w:before="0" w:after="0"/>
-        <w:ind w:left="707" w:hanging="283"/>
         <w:rPr>
           <w:rFonts w:ascii="Liberation Serif" w:hAnsi="Liberation Serif"/>
           <w:sz w:val="24"/>
@@ -2077,7 +1956,7 @@
           <w:szCs w:val="24"/>
           <w:lang w:val="uk-UA" w:eastAsia="zh-CN" w:bidi="hi-IN"/>
         </w:rPr>
-        <w:t xml:space="preserve">- наскільки може відхилитися значення однієї або кількох вхідних величин від заданих значень за умови, що результатний показник не вийде за припустимі межі? </w:t>
+        <w:t xml:space="preserve">визначення ключового параметра, відносно якого проводять оцінку конкретного напрямку підприємницької діяльності (наприклад, обсяг продажів, обсяг прибутку, рентабельність тощо); </w:t>
       </w:r>
     </w:p>
     <w:p>
@@ -2087,6 +1966,127 @@
           <w:ilvl w:val="0"/>
           <w:numId w:val="12"/>
         </w:numPr>
+        <w:spacing w:lineRule="auto" w:line="360" w:before="0" w:after="0"/>
+        <w:rPr>
+          <w:rFonts w:ascii="Liberation Serif" w:hAnsi="Liberation Serif"/>
+          <w:sz w:val="24"/>
+          <w:szCs w:val="24"/>
+          <w:lang w:val="uk-UA" w:eastAsia="zh-CN" w:bidi="hi-IN"/>
+        </w:rPr>
+      </w:pPr>
+      <w:r>
+        <w:rPr>
+          <w:sz w:val="24"/>
+          <w:szCs w:val="24"/>
+          <w:lang w:val="uk-UA" w:eastAsia="zh-CN" w:bidi="hi-IN"/>
+        </w:rPr>
+        <w:t>добір факторів, що впливають на діяльність організації, а отже, і на ключовий параметр (наприклад, рівень інфляції, політична стабільність, ступінь виконання договорів і т. ін.);</w:t>
+      </w:r>
+    </w:p>
+    <w:p>
+      <w:pPr>
+        <w:pStyle w:val="Style21"/>
+        <w:numPr>
+          <w:ilvl w:val="0"/>
+          <w:numId w:val="12"/>
+        </w:numPr>
+        <w:spacing w:lineRule="auto" w:line="360" w:before="0" w:after="0"/>
+        <w:rPr>
+          <w:rFonts w:ascii="Liberation Serif" w:hAnsi="Liberation Serif"/>
+          <w:sz w:val="24"/>
+          <w:szCs w:val="24"/>
+          <w:lang w:val="uk-UA" w:eastAsia="zh-CN" w:bidi="hi-IN"/>
+        </w:rPr>
+      </w:pPr>
+      <w:r>
+        <w:rPr>
+          <w:sz w:val="24"/>
+          <w:szCs w:val="24"/>
+          <w:lang w:val="uk-UA" w:eastAsia="zh-CN" w:bidi="hi-IN"/>
+        </w:rPr>
+        <w:t xml:space="preserve">розрахунок значень ключового параметра на всіх етапах виробничого процесу (розробка, впровадження у виробництво, виробництво, ліквідація даного напрямку діяльності). </w:t>
+      </w:r>
+    </w:p>
+    <w:p>
+      <w:pPr>
+        <w:pStyle w:val="Style21"/>
+        <w:spacing w:lineRule="auto" w:line="360" w:before="0" w:after="0"/>
+        <w:rPr>
+          <w:rFonts w:ascii="Liberation Serif" w:hAnsi="Liberation Serif"/>
+          <w:sz w:val="24"/>
+          <w:szCs w:val="24"/>
+          <w:lang w:val="uk-UA" w:eastAsia="zh-CN" w:bidi="hi-IN"/>
+        </w:rPr>
+      </w:pPr>
+      <w:r>
+        <w:rPr>
+          <w:sz w:val="24"/>
+          <w:szCs w:val="24"/>
+          <w:lang w:val="uk-UA" w:eastAsia="zh-CN" w:bidi="hi-IN"/>
+        </w:rPr>
+        <w:t>Сформовані у такий спосіб послідовності витрат і надходжень дають можливість визначити не тільки загальну економічну ефективність досліджуваного напрямку діяльності, але й виявити її значення на кожній зі стадій.</w:t>
+      </w:r>
+    </w:p>
+    <w:p>
+      <w:pPr>
+        <w:pStyle w:val="Style21"/>
+        <w:spacing w:lineRule="auto" w:line="360"/>
+        <w:rPr/>
+      </w:pPr>
+      <w:r>
+        <w:rPr>
+          <w:rStyle w:val="Style16"/>
+          <w:i/>
+          <w:sz w:val="24"/>
+          <w:szCs w:val="24"/>
+          <w:lang w:val="uk-UA" w:eastAsia="zh-CN" w:bidi="hi-IN"/>
+        </w:rPr>
+        <w:t xml:space="preserve">Аналіз чутливості </w:t>
+      </w:r>
+      <w:r>
+        <w:rPr>
+          <w:sz w:val="24"/>
+          <w:szCs w:val="24"/>
+          <w:lang w:val="uk-UA" w:eastAsia="zh-CN" w:bidi="hi-IN"/>
+        </w:rPr>
+        <w:t>зводиться до дослідження залежності деякого результатного показника від варіації значень показників, що беруть участь у його визначенні. Використання даного методу дає відповіді на наступні запитання:</w:t>
+      </w:r>
+    </w:p>
+    <w:p>
+      <w:pPr>
+        <w:pStyle w:val="Style21"/>
+        <w:numPr>
+          <w:ilvl w:val="0"/>
+          <w:numId w:val="13"/>
+        </w:numPr>
+        <w:tabs>
+          <w:tab w:val="left" w:pos="0" w:leader="none"/>
+        </w:tabs>
+        <w:spacing w:lineRule="auto" w:line="360" w:before="0" w:after="0"/>
+        <w:ind w:left="707" w:hanging="283"/>
+        <w:rPr>
+          <w:rFonts w:ascii="Liberation Serif" w:hAnsi="Liberation Serif"/>
+          <w:sz w:val="24"/>
+          <w:szCs w:val="24"/>
+          <w:lang w:val="uk-UA" w:eastAsia="zh-CN" w:bidi="hi-IN"/>
+        </w:rPr>
+      </w:pPr>
+      <w:r>
+        <w:rPr>
+          <w:sz w:val="24"/>
+          <w:szCs w:val="24"/>
+          <w:lang w:val="uk-UA" w:eastAsia="zh-CN" w:bidi="hi-IN"/>
+        </w:rPr>
+        <w:t xml:space="preserve">- наскільки може відхилитися значення однієї або кількох вхідних величин від заданих значень за умови, що результатний показник не вийде за припустимі межі? </w:t>
+      </w:r>
+    </w:p>
+    <w:p>
+      <w:pPr>
+        <w:pStyle w:val="Style21"/>
+        <w:numPr>
+          <w:ilvl w:val="0"/>
+          <w:numId w:val="13"/>
+        </w:numPr>
         <w:tabs>
           <w:tab w:val="left" w:pos="0" w:leader="none"/>
         </w:tabs>
@@ -2215,7 +2215,7 @@
         <w:pStyle w:val="2"/>
         <w:numPr>
           <w:ilvl w:val="1"/>
-          <w:numId w:val="3"/>
+          <w:numId w:val="4"/>
         </w:numPr>
         <w:rPr>
           <w:lang w:val="uk-UA" w:eastAsia="zh-CN" w:bidi="hi-IN"/>
@@ -2403,7 +2403,7 @@
         <w:pStyle w:val="2"/>
         <w:numPr>
           <w:ilvl w:val="1"/>
-          <w:numId w:val="2"/>
+          <w:numId w:val="3"/>
         </w:numPr>
         <w:rPr>
           <w:lang w:val="uk-UA" w:eastAsia="zh-CN" w:bidi="hi-IN"/>
@@ -2475,42 +2475,7 @@
           <w:szCs w:val="24"/>
           <w:lang w:val="uk-UA" w:eastAsia="zh-CN" w:bidi="hi-IN"/>
         </w:rPr>
-        <w:t>О</w:t>
-      </w:r>
-      <w:r>
-        <w:rPr>
-          <w:sz w:val="24"/>
-          <w:szCs w:val="24"/>
-          <w:lang w:val="uk-UA" w:eastAsia="zh-CN" w:bidi="hi-IN"/>
-        </w:rPr>
-        <w:t xml:space="preserve">світлення повинно забезпечувати необхідний за технологічними і гігієнічними нормативами рівень загальної та локальної (місцевої) освітленості в побутових, робочих та інших умовах, тобто бути достатнім; </w:t>
-      </w:r>
-    </w:p>
-    <w:p>
-      <w:pPr>
-        <w:pStyle w:val="Style21"/>
-        <w:numPr>
-          <w:ilvl w:val="0"/>
-          <w:numId w:val="13"/>
-        </w:numPr>
-        <w:tabs>
-          <w:tab w:val="left" w:pos="0" w:leader="none"/>
-        </w:tabs>
-        <w:spacing w:lineRule="auto" w:line="360" w:before="0" w:after="0"/>
-        <w:ind w:left="720" w:hanging="283"/>
-        <w:rPr>
-          <w:sz w:val="24"/>
-          <w:szCs w:val="24"/>
-          <w:lang w:val="uk-UA" w:eastAsia="zh-CN" w:bidi="hi-IN"/>
-        </w:rPr>
-      </w:pPr>
-      <w:r>
-        <w:rPr>
-          <w:sz w:val="24"/>
-          <w:szCs w:val="24"/>
-          <w:lang w:val="uk-UA" w:eastAsia="zh-CN" w:bidi="hi-IN"/>
-        </w:rPr>
-        <w:t xml:space="preserve">максимально наближатися до спектру природного освітлення; </w:t>
+        <w:t xml:space="preserve">Освітлення повинно забезпечувати необхідний за технологічними і гігієнічними нормативами рівень загальної та локальної (місцевої) освітленості в побутових, робочих та інших умовах, тобто бути достатнім; </w:t>
       </w:r>
     </w:p>
     <w:p>
@@ -2537,7 +2502,7 @@
           <w:szCs w:val="24"/>
           <w:lang w:val="uk-UA" w:eastAsia="zh-CN" w:bidi="hi-IN"/>
         </w:rPr>
-        <w:t xml:space="preserve">не створювати великої яскравості; </w:t>
+        <w:t xml:space="preserve">максимально наближатися до спектру природного освітлення; </w:t>
       </w:r>
     </w:p>
     <w:p>
@@ -2564,15 +2529,7 @@
           <w:szCs w:val="24"/>
           <w:lang w:val="uk-UA" w:eastAsia="zh-CN" w:bidi="hi-IN"/>
         </w:rPr>
-        <w:t>з</w:t>
-      </w:r>
-      <w:r>
-        <w:rPr>
-          <w:sz w:val="24"/>
-          <w:szCs w:val="24"/>
-          <w:lang w:val="uk-UA" w:eastAsia="zh-CN" w:bidi="hi-IN"/>
-        </w:rPr>
-        <w:t xml:space="preserve">абезпечувати потрібну рівномірність; </w:t>
+        <w:t xml:space="preserve">не створювати великої яскравості; </w:t>
       </w:r>
     </w:p>
     <w:p>
@@ -2599,7 +2556,7 @@
           <w:szCs w:val="24"/>
           <w:lang w:val="uk-UA" w:eastAsia="zh-CN" w:bidi="hi-IN"/>
         </w:rPr>
-        <w:t xml:space="preserve">не змінювати фізико-хімічні властивості повітря; </w:t>
+        <w:t xml:space="preserve">забезпечувати потрібну рівномірність; </w:t>
       </w:r>
     </w:p>
     <w:p>
@@ -2626,7 +2583,7 @@
           <w:szCs w:val="24"/>
           <w:lang w:val="uk-UA" w:eastAsia="zh-CN" w:bidi="hi-IN"/>
         </w:rPr>
-        <w:t xml:space="preserve">не бути джерелом пожежної небезпеки, додаткового шуму і теплового випромінювання; </w:t>
+        <w:t xml:space="preserve">не змінювати фізико-хімічні властивості повітря; </w:t>
       </w:r>
     </w:p>
     <w:p>
@@ -2639,6 +2596,33 @@
         <w:tabs>
           <w:tab w:val="left" w:pos="0" w:leader="none"/>
         </w:tabs>
+        <w:spacing w:lineRule="auto" w:line="360" w:before="0" w:after="0"/>
+        <w:ind w:left="720" w:hanging="283"/>
+        <w:rPr>
+          <w:sz w:val="24"/>
+          <w:szCs w:val="24"/>
+          <w:lang w:val="uk-UA" w:eastAsia="zh-CN" w:bidi="hi-IN"/>
+        </w:rPr>
+      </w:pPr>
+      <w:r>
+        <w:rPr>
+          <w:sz w:val="24"/>
+          <w:szCs w:val="24"/>
+          <w:lang w:val="uk-UA" w:eastAsia="zh-CN" w:bidi="hi-IN"/>
+        </w:rPr>
+        <w:t xml:space="preserve">не бути джерелом пожежної небезпеки, додаткового шуму і теплового випромінювання; </w:t>
+      </w:r>
+    </w:p>
+    <w:p>
+      <w:pPr>
+        <w:pStyle w:val="Style21"/>
+        <w:numPr>
+          <w:ilvl w:val="0"/>
+          <w:numId w:val="19"/>
+        </w:numPr>
+        <w:tabs>
+          <w:tab w:val="left" w:pos="0" w:leader="none"/>
+        </w:tabs>
         <w:spacing w:lineRule="auto" w:line="360"/>
         <w:ind w:left="720" w:hanging="283"/>
         <w:rPr>
@@ -2670,15 +2654,7 @@
           <w:szCs w:val="24"/>
           <w:lang w:val="uk-UA" w:eastAsia="zh-CN" w:bidi="hi-IN"/>
         </w:rPr>
-        <w:t xml:space="preserve">Перебуваючи на робочому місці, співробітники офісів більшу частину світла отримують не з вікон, а саме від штучних джерел: газорозрядних, компактних люмінесцентних або </w:t>
-      </w:r>
-      <w:r>
-        <w:rPr>
-          <w:sz w:val="24"/>
-          <w:szCs w:val="24"/>
-          <w:lang w:val="uk-UA" w:eastAsia="zh-CN" w:bidi="hi-IN"/>
-        </w:rPr>
-        <w:t>світлодіодних лампочок</w:t>
+        <w:t>Перебуваючи на робочому місці, співробітники офісів більшу частину світла отримують не з вікон, а саме від штучних джерел: газорозрядних, компактних люмінесцентних або світлодіодних лампочок</w:t>
       </w:r>
       <w:r>
         <w:rPr>
@@ -2718,6 +2694,518 @@
           <w:lang w:val="uk-UA" w:eastAsia="zh-CN" w:bidi="hi-IN"/>
         </w:rPr>
         <w:t>Зазначені умови формують «полегшені» принципи роботи організму: оскільки в приміщенні присутнє штучне світло, вироблення мелатоніну пригнічується. Але саме цей гормон несе відповідальність за своєчасний поклик до відпочинку. У природних умовах його концентрація зростає при нестачі світла, і організм починає підготовку до сну. Зараз же працівник не відчуває ознак сонливості, а тому продовжує працювати далі. Але залишається питання про продуктивність – найчастіше в призначений самою природою період ми все одно помітно втрачаємо в здатності концентруватися на дрібницях.</w:t>
+      </w:r>
+    </w:p>
+    <w:p>
+      <w:pPr>
+        <w:pStyle w:val="2"/>
+        <w:numPr>
+          <w:ilvl w:val="1"/>
+          <w:numId w:val="2"/>
+        </w:numPr>
+        <w:rPr>
+          <w:lang w:val="uk-UA" w:eastAsia="zh-CN" w:bidi="hi-IN"/>
+        </w:rPr>
+      </w:pPr>
+      <w:r>
+        <w:rPr>
+          <w:lang w:val="uk-UA" w:eastAsia="zh-CN" w:bidi="hi-IN"/>
+        </w:rPr>
+        <w:t>Завдання 5</w:t>
+      </w:r>
+    </w:p>
+    <w:p>
+      <w:pPr>
+        <w:pStyle w:val="Style21"/>
+        <w:rPr>
+          <w:rFonts w:ascii="Times New Roman" w:hAnsi="Times New Roman"/>
+          <w:b/>
+          <w:b/>
+          <w:bCs/>
+          <w:lang w:val="uk-UA" w:eastAsia="zh-CN" w:bidi="hi-IN"/>
+        </w:rPr>
+      </w:pPr>
+      <w:r>
+        <w:rPr>
+          <w:rFonts w:ascii="Times New Roman" w:hAnsi="Times New Roman"/>
+          <w:b/>
+          <w:bCs/>
+          <w:lang w:val="uk-UA" w:eastAsia="zh-CN" w:bidi="hi-IN"/>
+        </w:rPr>
+        <w:t>Перерахуйте небезпечні для людини фактори пожежі. Опишіть їх негативний вплив на людину.</w:t>
+      </w:r>
+    </w:p>
+    <w:p>
+      <w:pPr>
+        <w:pStyle w:val="Style21"/>
+        <w:spacing w:lineRule="auto" w:line="360"/>
+        <w:rPr>
+          <w:sz w:val="24"/>
+          <w:szCs w:val="24"/>
+          <w:lang w:val="uk-UA" w:eastAsia="zh-CN" w:bidi="hi-IN"/>
+        </w:rPr>
+      </w:pPr>
+      <w:r>
+        <w:rPr>
+          <w:sz w:val="24"/>
+          <w:szCs w:val="24"/>
+          <w:lang w:val="uk-UA" w:eastAsia="zh-CN" w:bidi="hi-IN"/>
+        </w:rPr>
+        <w:t>Людина яка перебуває в зоні впливу пожежі потрапляє під дію небезпечних та шкідливих факторів. Вони підрозділяються на:</w:t>
+      </w:r>
+    </w:p>
+    <w:p>
+      <w:pPr>
+        <w:pStyle w:val="Style21"/>
+        <w:numPr>
+          <w:ilvl w:val="0"/>
+          <w:numId w:val="20"/>
+        </w:numPr>
+        <w:tabs>
+          <w:tab w:val="left" w:pos="0" w:leader="none"/>
+        </w:tabs>
+        <w:spacing w:lineRule="auto" w:line="360"/>
+        <w:ind w:left="707" w:hanging="283"/>
+        <w:jc w:val="both"/>
+        <w:rPr>
+          <w:sz w:val="24"/>
+          <w:szCs w:val="24"/>
+          <w:lang w:val="uk-UA" w:eastAsia="zh-CN" w:bidi="hi-IN"/>
+        </w:rPr>
+      </w:pPr>
+      <w:r>
+        <w:rPr>
+          <w:sz w:val="24"/>
+          <w:szCs w:val="24"/>
+          <w:lang w:val="uk-UA" w:eastAsia="zh-CN" w:bidi="hi-IN"/>
+        </w:rPr>
+        <w:t>Первинні - вогонь, підвищена температура, дим та токсичні продукти згорання.</w:t>
+      </w:r>
+    </w:p>
+    <w:p>
+      <w:pPr>
+        <w:pStyle w:val="Style21"/>
+        <w:numPr>
+          <w:ilvl w:val="0"/>
+          <w:numId w:val="20"/>
+        </w:numPr>
+        <w:tabs>
+          <w:tab w:val="left" w:pos="0" w:leader="none"/>
+        </w:tabs>
+        <w:spacing w:lineRule="auto" w:line="360"/>
+        <w:ind w:left="707" w:hanging="283"/>
+        <w:jc w:val="both"/>
+        <w:rPr>
+          <w:sz w:val="24"/>
+          <w:szCs w:val="24"/>
+          <w:lang w:val="uk-UA" w:eastAsia="zh-CN" w:bidi="hi-IN"/>
+        </w:rPr>
+      </w:pPr>
+      <w:r>
+        <w:rPr>
+          <w:sz w:val="24"/>
+          <w:szCs w:val="24"/>
+          <w:lang w:val="uk-UA" w:eastAsia="zh-CN" w:bidi="hi-IN"/>
+        </w:rPr>
+        <w:t>Вторинні - недостатність кисню, руйнування будівельних конструкцій, вибухи, витікання небезпечних речовин, що відбуваються внаслідок пожежі, паніка та ін.</w:t>
+      </w:r>
+    </w:p>
+    <w:p>
+      <w:pPr>
+        <w:pStyle w:val="Style21"/>
+        <w:spacing w:lineRule="auto" w:line="360"/>
+        <w:jc w:val="both"/>
+        <w:rPr>
+          <w:sz w:val="24"/>
+          <w:szCs w:val="24"/>
+          <w:lang w:val="uk-UA" w:eastAsia="zh-CN" w:bidi="hi-IN"/>
+        </w:rPr>
+      </w:pPr>
+      <w:r>
+        <w:rPr>
+          <w:sz w:val="24"/>
+          <w:szCs w:val="24"/>
+          <w:lang w:val="uk-UA" w:eastAsia="zh-CN" w:bidi="hi-IN"/>
+        </w:rPr>
+        <w:t xml:space="preserve">Вогонь </w:t>
+      </w:r>
+      <w:r>
+        <w:rPr>
+          <w:i/>
+          <w:sz w:val="24"/>
+          <w:szCs w:val="24"/>
+          <w:lang w:val="uk-UA" w:eastAsia="zh-CN" w:bidi="hi-IN"/>
+        </w:rPr>
+        <w:t xml:space="preserve">- </w:t>
+      </w:r>
+      <w:r>
+        <w:rPr>
+          <w:sz w:val="24"/>
+          <w:szCs w:val="24"/>
+          <w:lang w:val="uk-UA" w:eastAsia="zh-CN" w:bidi="hi-IN"/>
+        </w:rPr>
+        <w:t xml:space="preserve">надзвичайно небезпечний фактор пожежі, однак випадки його безпосередньої дії на людей досить нечасті. Під час пожежі температура полум'я може досягати 1200 - 1400 </w:t>
+      </w:r>
+      <w:r>
+        <w:rPr>
+          <w:position w:val="8"/>
+          <w:sz w:val="19"/>
+          <w:sz w:val="24"/>
+          <w:szCs w:val="24"/>
+          <w:lang w:val="uk-UA" w:eastAsia="zh-CN" w:bidi="hi-IN"/>
+        </w:rPr>
+        <w:t>0</w:t>
+      </w:r>
+      <w:r>
+        <w:rPr>
+          <w:sz w:val="24"/>
+          <w:szCs w:val="24"/>
+          <w:lang w:val="uk-UA" w:eastAsia="zh-CN" w:bidi="hi-IN"/>
+        </w:rPr>
+        <w:t>С і у людей, що знаходяться у зоні пожежі випромінювання полум'я можуть викликати опіки та больові відчуття.</w:t>
+      </w:r>
+    </w:p>
+    <w:p>
+      <w:pPr>
+        <w:pStyle w:val="Style21"/>
+        <w:spacing w:lineRule="auto" w:line="360"/>
+        <w:jc w:val="both"/>
+        <w:rPr>
+          <w:sz w:val="24"/>
+          <w:szCs w:val="24"/>
+          <w:lang w:val="uk-UA" w:eastAsia="zh-CN" w:bidi="hi-IN"/>
+        </w:rPr>
+      </w:pPr>
+      <w:r>
+        <w:rPr>
+          <w:sz w:val="24"/>
+          <w:szCs w:val="24"/>
+          <w:lang w:val="uk-UA" w:eastAsia="zh-CN" w:bidi="hi-IN"/>
+        </w:rPr>
+        <w:t xml:space="preserve">Підвищена температура середовища </w:t>
+      </w:r>
+      <w:r>
+        <w:rPr>
+          <w:i/>
+          <w:sz w:val="24"/>
+          <w:szCs w:val="24"/>
+          <w:lang w:val="uk-UA" w:eastAsia="zh-CN" w:bidi="hi-IN"/>
+        </w:rPr>
+        <w:t>-</w:t>
+      </w:r>
+      <w:r>
+        <w:rPr>
+          <w:sz w:val="24"/>
+          <w:szCs w:val="24"/>
+          <w:lang w:val="uk-UA" w:eastAsia="zh-CN" w:bidi="hi-IN"/>
+        </w:rPr>
+        <w:t xml:space="preserve"> небезпека полягає в тому, що вдихання розігрітого повітря разом із продуктами згорання може призвести до ураження органів дихання та смерті. В умовах пожежі підвищення температури середовища до 60 </w:t>
+      </w:r>
+      <w:r>
+        <w:rPr>
+          <w:position w:val="8"/>
+          <w:sz w:val="19"/>
+          <w:sz w:val="24"/>
+          <w:szCs w:val="24"/>
+          <w:lang w:val="uk-UA" w:eastAsia="zh-CN" w:bidi="hi-IN"/>
+        </w:rPr>
+        <w:t>0</w:t>
+      </w:r>
+      <w:r>
+        <w:rPr>
+          <w:sz w:val="24"/>
+          <w:szCs w:val="24"/>
+          <w:lang w:val="uk-UA" w:eastAsia="zh-CN" w:bidi="hi-IN"/>
+        </w:rPr>
+        <w:t>С вже є життєво-небезпечною для людини.</w:t>
+      </w:r>
+    </w:p>
+    <w:p>
+      <w:pPr>
+        <w:pStyle w:val="Style21"/>
+        <w:spacing w:lineRule="auto" w:line="360"/>
+        <w:jc w:val="both"/>
+        <w:rPr>
+          <w:sz w:val="24"/>
+          <w:szCs w:val="24"/>
+          <w:lang w:val="uk-UA" w:eastAsia="zh-CN" w:bidi="hi-IN"/>
+        </w:rPr>
+      </w:pPr>
+      <w:r>
+        <w:rPr>
+          <w:sz w:val="24"/>
+          <w:szCs w:val="24"/>
+          <w:lang w:val="uk-UA" w:eastAsia="zh-CN" w:bidi="hi-IN"/>
+        </w:rPr>
+        <w:t xml:space="preserve">Дим та токсичні продукти згорання </w:t>
+      </w:r>
+      <w:r>
+        <w:rPr>
+          <w:i/>
+          <w:sz w:val="24"/>
+          <w:szCs w:val="24"/>
+          <w:lang w:val="uk-UA" w:eastAsia="zh-CN" w:bidi="hi-IN"/>
+        </w:rPr>
+        <w:t>-</w:t>
+      </w:r>
+      <w:r>
+        <w:rPr>
+          <w:sz w:val="24"/>
+          <w:szCs w:val="24"/>
+          <w:lang w:val="uk-UA" w:eastAsia="zh-CN" w:bidi="hi-IN"/>
+        </w:rPr>
+        <w:t xml:space="preserve"> являє собою велику кількість найдрібніших часточок не згорівших речовин, що знаходяться у повітрі в суміші з токсичними продуктами згорання. Викликають інтенсивне подразнення органів дихання та слизових оболонок (сильний кашель, сльозотечу) та становлять найбільшу загрозу для життя людини. Сповільнюють евакуацію людей в задимлених приміщеннях.</w:t>
+      </w:r>
+    </w:p>
+    <w:p>
+      <w:pPr>
+        <w:pStyle w:val="Style21"/>
+        <w:spacing w:lineRule="auto" w:line="360"/>
+        <w:jc w:val="both"/>
+        <w:rPr>
+          <w:sz w:val="24"/>
+          <w:szCs w:val="24"/>
+          <w:lang w:val="uk-UA" w:eastAsia="zh-CN" w:bidi="hi-IN"/>
+        </w:rPr>
+      </w:pPr>
+      <w:r>
+        <w:rPr>
+          <w:sz w:val="24"/>
+          <w:szCs w:val="24"/>
+          <w:lang w:val="uk-UA" w:eastAsia="zh-CN" w:bidi="hi-IN"/>
+        </w:rPr>
+        <w:t xml:space="preserve">Недостатність кисню </w:t>
+      </w:r>
+      <w:r>
+        <w:rPr>
+          <w:i/>
+          <w:sz w:val="24"/>
+          <w:szCs w:val="24"/>
+          <w:lang w:val="uk-UA" w:eastAsia="zh-CN" w:bidi="hi-IN"/>
+        </w:rPr>
+        <w:t>-</w:t>
+      </w:r>
+      <w:r>
+        <w:rPr>
+          <w:sz w:val="24"/>
+          <w:szCs w:val="24"/>
+          <w:lang w:val="uk-UA" w:eastAsia="zh-CN" w:bidi="hi-IN"/>
+        </w:rPr>
+        <w:t xml:space="preserve"> в процесі горіння відбувається хіміч-на реакція оксидування горючих речовин та матеріалів. Небезпечною для життя людини уже вважається ситуація, коли вміст кисню в повітрі знижується до 14% (норма 21%). При цьому втрачається координація рухів, появляється слабість, запаморочення, загальмовується свідомість.</w:t>
+      </w:r>
+    </w:p>
+    <w:p>
+      <w:pPr>
+        <w:pStyle w:val="Style21"/>
+        <w:spacing w:lineRule="auto" w:line="360"/>
+        <w:jc w:val="both"/>
+        <w:rPr>
+          <w:sz w:val="24"/>
+          <w:szCs w:val="24"/>
+          <w:lang w:val="uk-UA" w:eastAsia="zh-CN" w:bidi="hi-IN"/>
+        </w:rPr>
+      </w:pPr>
+      <w:r>
+        <w:rPr>
+          <w:sz w:val="24"/>
+          <w:szCs w:val="24"/>
+          <w:lang w:val="uk-UA" w:eastAsia="zh-CN" w:bidi="hi-IN"/>
+        </w:rPr>
+        <w:t xml:space="preserve">Руйнування будівельних конструкцій </w:t>
+      </w:r>
+      <w:r>
+        <w:rPr>
+          <w:i/>
+          <w:sz w:val="24"/>
+          <w:szCs w:val="24"/>
+          <w:lang w:val="uk-UA" w:eastAsia="zh-CN" w:bidi="hi-IN"/>
+        </w:rPr>
+        <w:t>-</w:t>
+      </w:r>
+      <w:r>
+        <w:rPr>
+          <w:sz w:val="24"/>
+          <w:szCs w:val="24"/>
+          <w:lang w:val="uk-UA" w:eastAsia="zh-CN" w:bidi="hi-IN"/>
+        </w:rPr>
+        <w:t xml:space="preserve"> під впливом високих температур, води та вибухів відбувається втрата несучої здатності будівельних конструкцій. При цьому люди можуть одержати значні механічні травми, опиняються під уламками завалених конструкцій. Внаслідок завалів евакуаційних виходів та руйнування шляхів евакуації евакуація може бути просто не-можливою.</w:t>
+      </w:r>
+    </w:p>
+    <w:p>
+      <w:pPr>
+        <w:pStyle w:val="Style21"/>
+        <w:spacing w:lineRule="auto" w:line="360"/>
+        <w:jc w:val="both"/>
+        <w:rPr>
+          <w:sz w:val="24"/>
+          <w:szCs w:val="24"/>
+          <w:lang w:val="uk-UA" w:eastAsia="zh-CN" w:bidi="hi-IN"/>
+        </w:rPr>
+      </w:pPr>
+      <w:r>
+        <w:rPr>
+          <w:sz w:val="24"/>
+          <w:szCs w:val="24"/>
+          <w:lang w:val="uk-UA" w:eastAsia="zh-CN" w:bidi="hi-IN"/>
+        </w:rPr>
+        <w:t xml:space="preserve">Витікання небезпечних речовин </w:t>
+      </w:r>
+      <w:r>
+        <w:rPr>
+          <w:i/>
+          <w:sz w:val="24"/>
+          <w:szCs w:val="24"/>
+          <w:lang w:val="uk-UA" w:eastAsia="zh-CN" w:bidi="hi-IN"/>
+        </w:rPr>
+        <w:t>-</w:t>
+      </w:r>
+      <w:r>
+        <w:rPr>
+          <w:sz w:val="24"/>
+          <w:szCs w:val="24"/>
+          <w:lang w:val="uk-UA" w:eastAsia="zh-CN" w:bidi="hi-IN"/>
+        </w:rPr>
+        <w:t xml:space="preserve"> можуть бути спричинені їх нагріванням під час пожежі, розгерметизацією ємкостей та трубопроводів з небезпечними рідинами та газами. </w:t>
+      </w:r>
+    </w:p>
+    <w:p>
+      <w:pPr>
+        <w:pStyle w:val="Style21"/>
+        <w:spacing w:lineRule="auto" w:line="360"/>
+        <w:jc w:val="both"/>
+        <w:rPr>
+          <w:sz w:val="24"/>
+          <w:szCs w:val="24"/>
+          <w:lang w:val="uk-UA" w:eastAsia="zh-CN" w:bidi="hi-IN"/>
+        </w:rPr>
+      </w:pPr>
+      <w:r>
+        <w:rPr>
+          <w:sz w:val="24"/>
+          <w:szCs w:val="24"/>
+          <w:lang w:val="uk-UA" w:eastAsia="zh-CN" w:bidi="hi-IN"/>
+        </w:rPr>
+        <w:t xml:space="preserve">Паніка - це жахливе явище, здатне призвести до масової загибелі людей. Спричиняється швидкими змінами психічного стану людини, як правило, депресивного характеру в умовах екстремальної ситуації. Більшість людей потрапляють в складні та неординарні умови вперше і не мають відповідної психічної стійкості та достатньої підготовки. Коли дія факторів пожежі перевищує межу психофізіологічних можливостей людини, то вона піддається паніці. При цьому втрачається розсудливість, дії стають неконтрольованими та неадекватними ситуації, що виникла. </w:t>
+      </w:r>
+    </w:p>
+    <w:p>
+      <w:pPr>
+        <w:pStyle w:val="Style21"/>
+        <w:spacing w:lineRule="auto" w:line="360"/>
+        <w:jc w:val="both"/>
+        <w:rPr>
+          <w:sz w:val="24"/>
+          <w:szCs w:val="24"/>
+          <w:lang w:val="uk-UA" w:eastAsia="zh-CN" w:bidi="hi-IN"/>
+        </w:rPr>
+      </w:pPr>
+      <w:r>
+        <w:rPr>
+          <w:sz w:val="24"/>
+          <w:szCs w:val="24"/>
+          <w:lang w:val="uk-UA" w:eastAsia="zh-CN" w:bidi="hi-IN"/>
+        </w:rPr>
+        <w:t xml:space="preserve">Вибухи </w:t>
+      </w:r>
+      <w:r>
+        <w:rPr>
+          <w:i/>
+          <w:sz w:val="24"/>
+          <w:szCs w:val="24"/>
+          <w:lang w:val="uk-UA" w:eastAsia="zh-CN" w:bidi="hi-IN"/>
+        </w:rPr>
+        <w:t>-</w:t>
+      </w:r>
+      <w:r>
+        <w:rPr>
+          <w:sz w:val="24"/>
+          <w:szCs w:val="24"/>
+          <w:lang w:val="uk-UA" w:eastAsia="zh-CN" w:bidi="hi-IN"/>
+        </w:rPr>
+        <w:t xml:space="preserve"> збільшують площу горіння і можуть призводити до утворення нових вогнищ. Люди, що перебувають поблизу, можуть підпадати під дію вибухової хвилі, діставати ураження уламками.</w:t>
+      </w:r>
+    </w:p>
+    <w:p>
+      <w:pPr>
+        <w:pStyle w:val="Style21"/>
+        <w:spacing w:lineRule="auto" w:line="360"/>
+        <w:jc w:val="both"/>
+        <w:rPr>
+          <w:sz w:val="24"/>
+          <w:szCs w:val="24"/>
+          <w:lang w:val="uk-UA" w:eastAsia="zh-CN" w:bidi="hi-IN"/>
+        </w:rPr>
+      </w:pPr>
+      <w:r>
+        <w:rPr>
+          <w:sz w:val="24"/>
+          <w:szCs w:val="24"/>
+          <w:lang w:val="uk-UA" w:eastAsia="zh-CN" w:bidi="hi-IN"/>
+        </w:rPr>
+        <w:t>Вибух - надзвичайно швидке екзотермічне хімічне перетворення вибухонебезпечного середовища, яке супроводжується виділенням енергії та утворенням стиснених газів, що здатні виконувати роботу. Час вибуху становить 10</w:t>
+      </w:r>
+      <w:r>
+        <w:rPr>
+          <w:position w:val="8"/>
+          <w:sz w:val="19"/>
+          <w:sz w:val="24"/>
+          <w:szCs w:val="24"/>
+          <w:lang w:val="uk-UA" w:eastAsia="zh-CN" w:bidi="hi-IN"/>
+        </w:rPr>
+        <w:t>-5</w:t>
+      </w:r>
+      <w:r>
+        <w:rPr>
+          <w:sz w:val="24"/>
+          <w:szCs w:val="24"/>
+          <w:lang w:val="uk-UA" w:eastAsia="zh-CN" w:bidi="hi-IN"/>
+        </w:rPr>
+        <w:t xml:space="preserve"> </w:t>
+      </w:r>
+      <w:r>
+        <w:rPr>
+          <w:sz w:val="24"/>
+          <w:szCs w:val="24"/>
+          <w:lang w:val="uk-UA" w:eastAsia="zh-CN" w:bidi="hi-IN"/>
+        </w:rPr>
+        <w:t xml:space="preserve">або </w:t>
+      </w:r>
+      <w:r>
+        <w:rPr>
+          <w:sz w:val="24"/>
+          <w:szCs w:val="24"/>
+          <w:lang w:val="uk-UA" w:eastAsia="zh-CN" w:bidi="hi-IN"/>
+        </w:rPr>
+        <w:t>10</w:t>
+      </w:r>
+      <w:r>
+        <w:rPr>
+          <w:position w:val="8"/>
+          <w:sz w:val="19"/>
+          <w:sz w:val="24"/>
+          <w:szCs w:val="24"/>
+          <w:lang w:val="uk-UA" w:eastAsia="zh-CN" w:bidi="hi-IN"/>
+        </w:rPr>
+        <w:t xml:space="preserve">-6 </w:t>
+      </w:r>
+      <w:r>
+        <w:rPr>
+          <w:position w:val="0"/>
+          <w:sz w:val="24"/>
+          <w:sz w:val="24"/>
+          <w:szCs w:val="24"/>
+          <w:vertAlign w:val="baseline"/>
+          <w:lang w:val="uk-UA" w:eastAsia="zh-CN" w:bidi="hi-IN"/>
+        </w:rPr>
+        <w:t>від</w:t>
+      </w:r>
+      <w:r>
+        <w:rPr>
+          <w:sz w:val="24"/>
+          <w:szCs w:val="24"/>
+          <w:lang w:val="uk-UA" w:eastAsia="zh-CN" w:bidi="hi-IN"/>
+        </w:rPr>
+        <w:t xml:space="preserve"> ступені секунди, а швидкість його поширення досягає сотень - тисяч метрів на секунду.</w:t>
       </w:r>
     </w:p>
     <w:p>
@@ -2727,45 +3215,103 @@
           <w:ilvl w:val="1"/>
           <w:numId w:val="1"/>
         </w:numPr>
-        <w:rPr/>
-      </w:pPr>
-      <w:r>
-        <w:rPr/>
-        <w:t>Завдання 5</w:t>
-      </w:r>
-    </w:p>
-    <w:p>
-      <w:pPr>
-        <w:pStyle w:val="Style21"/>
-        <w:rPr>
+        <w:rPr>
+          <w:lang w:val="uk-UA" w:eastAsia="zh-CN" w:bidi="hi-IN"/>
+        </w:rPr>
+      </w:pPr>
+      <w:r>
+        <w:rPr>
+          <w:lang w:val="uk-UA" w:eastAsia="zh-CN" w:bidi="hi-IN"/>
+        </w:rPr>
+        <w:t>Завдання 6</w:t>
+      </w:r>
+    </w:p>
+    <w:p>
+      <w:pPr>
+        <w:pStyle w:val="Style21"/>
+        <w:rPr>
+          <w:rFonts w:ascii="Times New Roman" w:hAnsi="Times New Roman"/>
           <w:b/>
           <w:b/>
           <w:bCs/>
-        </w:rPr>
-      </w:pPr>
-      <w:r>
-        <w:rPr>
+          <w:sz w:val="30"/>
+          <w:szCs w:val="30"/>
+          <w:lang w:val="uk-UA" w:eastAsia="zh-CN" w:bidi="hi-IN"/>
+        </w:rPr>
+      </w:pPr>
+      <w:r>
+        <w:rPr>
+          <w:rFonts w:ascii="Times New Roman" w:hAnsi="Times New Roman"/>
           <w:b/>
           <w:bCs/>
-        </w:rPr>
-      </w:r>
-    </w:p>
-    <w:p>
-      <w:pPr>
-        <w:pStyle w:val="Style21"/>
-        <w:spacing w:lineRule="auto" w:line="360" w:before="0" w:after="0"/>
-        <w:rPr>
-          <w:sz w:val="24"/>
-          <w:szCs w:val="24"/>
-          <w:lang w:val="uk-UA" w:eastAsia="zh-CN" w:bidi="hi-IN"/>
-        </w:rPr>
-      </w:pPr>
-      <w:r>
-        <w:rPr>
-          <w:sz w:val="24"/>
-          <w:szCs w:val="24"/>
-          <w:lang w:val="uk-UA" w:eastAsia="zh-CN" w:bidi="hi-IN"/>
-        </w:rPr>
+          <w:sz w:val="30"/>
+          <w:szCs w:val="30"/>
+          <w:lang w:val="uk-UA" w:eastAsia="zh-CN" w:bidi="hi-IN"/>
+        </w:rPr>
+        <w:t>Дайте визначення термінам: безпека життєдіяльності, ідентифікація небезпеки.</w:t>
+      </w:r>
+    </w:p>
+    <w:p>
+      <w:pPr>
+        <w:pStyle w:val="Style21"/>
+        <w:rPr>
+          <w:rFonts w:ascii="Liberation Serif" w:hAnsi="Liberation Serif"/>
+          <w:sz w:val="24"/>
+          <w:szCs w:val="24"/>
+          <w:lang w:val="uk-UA" w:eastAsia="zh-CN" w:bidi="hi-IN"/>
+        </w:rPr>
+      </w:pPr>
+      <w:r>
+        <w:rPr>
+          <w:rFonts w:ascii="Liberation Serif" w:hAnsi="Liberation Serif"/>
+          <w:b/>
+          <w:bCs/>
+          <w:sz w:val="24"/>
+          <w:szCs w:val="24"/>
+          <w:lang w:val="uk-UA" w:eastAsia="zh-CN" w:bidi="hi-IN"/>
+        </w:rPr>
+        <w:t xml:space="preserve">Безпека життєдіяльності (БЖД) </w:t>
+      </w:r>
+      <w:r>
+        <w:rPr>
+          <w:rFonts w:ascii="Liberation Serif" w:hAnsi="Liberation Serif"/>
+          <w:sz w:val="24"/>
+          <w:szCs w:val="24"/>
+          <w:lang w:val="uk-UA" w:eastAsia="zh-CN" w:bidi="hi-IN"/>
+        </w:rPr>
+        <w:t>—це галузь знання та науково-практична діяльність, спрямована на формування безпеки і попередження небезпеки шляхом вивчення загальних закономірностей виникнення небезпек, їхніх властивостей, наслідків їхнього впливу на організм людини, основ захисту здоров’я та життя людини і середовища її проживання від небезпек.</w:t>
+      </w:r>
+    </w:p>
+    <w:p>
+      <w:pPr>
+        <w:pStyle w:val="Style21"/>
+        <w:spacing w:before="0" w:after="140"/>
+        <w:rPr>
+          <w:rFonts w:ascii="Liberation Serif" w:hAnsi="Liberation Serif"/>
+          <w:sz w:val="24"/>
+          <w:szCs w:val="24"/>
+          <w:lang w:val="uk-UA" w:eastAsia="zh-CN" w:bidi="hi-IN"/>
+        </w:rPr>
+      </w:pPr>
+      <w:r>
+        <w:rPr>
+          <w:rFonts w:ascii="Liberation Serif" w:hAnsi="Liberation Serif"/>
+          <w:b/>
+          <w:bCs/>
+          <w:sz w:val="24"/>
+          <w:szCs w:val="24"/>
+          <w:lang w:val="uk-UA" w:eastAsia="zh-CN" w:bidi="hi-IN"/>
+        </w:rPr>
+        <w:t>Ідентифікація небезпек</w:t>
+      </w:r>
+      <w:r>
+        <w:rPr>
+          <w:rFonts w:ascii="Liberation Serif" w:hAnsi="Liberation Serif"/>
+          <w:sz w:val="24"/>
+          <w:szCs w:val="24"/>
+          <w:lang w:val="uk-UA" w:eastAsia="zh-CN" w:bidi="hi-IN"/>
+        </w:rPr>
+        <w:t xml:space="preserve"> передбачає процес виявлення й встановлення їх кількісних, тимчасових, просторових та інших характеристик, необхідні розробки профілактики та оперативних заходів, вкладених у забезпечення безпеки. У процесі ідентифікації виявляється номенклатура небезпек, ймовірність їх прояви, просторова локалізація (координати), можливий збитків і інші параметри, необхідних розв'язання цілком конкретної завдання.</w:t>
       </w:r>
     </w:p>
     <w:sectPr>
@@ -3174,110 +3720,92 @@
   <w:abstractNum w:abstractNumId="4">
     <w:lvl w:ilvl="0">
       <w:start w:val="1"/>
-      <w:numFmt w:val="decimal"/>
-      <w:lvlText w:val="%1."/>
-      <w:lvlJc w:val="left"/>
-      <w:pPr>
-        <w:tabs>
-          <w:tab w:val="num" w:pos="720"/>
-        </w:tabs>
-        <w:ind w:left="720" w:hanging="360"/>
+      <w:numFmt w:val="none"/>
+      <w:suff w:val="nothing"/>
+      <w:lvlText w:val=""/>
+      <w:lvlJc w:val="left"/>
+      <w:pPr>
+        <w:ind w:left="0" w:hanging="0"/>
       </w:pPr>
     </w:lvl>
     <w:lvl w:ilvl="1">
       <w:start w:val="1"/>
-      <w:numFmt w:val="decimal"/>
-      <w:lvlText w:val="%2."/>
-      <w:lvlJc w:val="left"/>
-      <w:pPr>
-        <w:tabs>
-          <w:tab w:val="num" w:pos="1080"/>
-        </w:tabs>
-        <w:ind w:left="1080" w:hanging="360"/>
+      <w:numFmt w:val="none"/>
+      <w:suff w:val="nothing"/>
+      <w:lvlText w:val=""/>
+      <w:lvlJc w:val="left"/>
+      <w:pPr>
+        <w:ind w:left="0" w:hanging="0"/>
       </w:pPr>
     </w:lvl>
     <w:lvl w:ilvl="2">
       <w:start w:val="1"/>
-      <w:numFmt w:val="decimal"/>
-      <w:lvlText w:val="%3."/>
-      <w:lvlJc w:val="left"/>
-      <w:pPr>
-        <w:tabs>
-          <w:tab w:val="num" w:pos="1440"/>
-        </w:tabs>
-        <w:ind w:left="1440" w:hanging="360"/>
+      <w:numFmt w:val="none"/>
+      <w:suff w:val="nothing"/>
+      <w:lvlText w:val=""/>
+      <w:lvlJc w:val="left"/>
+      <w:pPr>
+        <w:ind w:left="0" w:hanging="0"/>
       </w:pPr>
     </w:lvl>
     <w:lvl w:ilvl="3">
       <w:start w:val="1"/>
-      <w:numFmt w:val="decimal"/>
-      <w:lvlText w:val="%4."/>
-      <w:lvlJc w:val="left"/>
-      <w:pPr>
-        <w:tabs>
-          <w:tab w:val="num" w:pos="1800"/>
-        </w:tabs>
-        <w:ind w:left="1800" w:hanging="360"/>
+      <w:numFmt w:val="none"/>
+      <w:suff w:val="nothing"/>
+      <w:lvlText w:val=""/>
+      <w:lvlJc w:val="left"/>
+      <w:pPr>
+        <w:ind w:left="0" w:hanging="0"/>
       </w:pPr>
     </w:lvl>
     <w:lvl w:ilvl="4">
       <w:start w:val="1"/>
-      <w:numFmt w:val="decimal"/>
-      <w:lvlText w:val="%5."/>
-      <w:lvlJc w:val="left"/>
-      <w:pPr>
-        <w:tabs>
-          <w:tab w:val="num" w:pos="2160"/>
-        </w:tabs>
-        <w:ind w:left="2160" w:hanging="360"/>
+      <w:numFmt w:val="none"/>
+      <w:suff w:val="nothing"/>
+      <w:lvlText w:val=""/>
+      <w:lvlJc w:val="left"/>
+      <w:pPr>
+        <w:ind w:left="0" w:hanging="0"/>
       </w:pPr>
     </w:lvl>
     <w:lvl w:ilvl="5">
       <w:start w:val="1"/>
-      <w:numFmt w:val="decimal"/>
-      <w:lvlText w:val="%6."/>
-      <w:lvlJc w:val="left"/>
-      <w:pPr>
-        <w:tabs>
-          <w:tab w:val="num" w:pos="2520"/>
-        </w:tabs>
-        <w:ind w:left="2520" w:hanging="360"/>
+      <w:numFmt w:val="none"/>
+      <w:suff w:val="nothing"/>
+      <w:lvlText w:val=""/>
+      <w:lvlJc w:val="left"/>
+      <w:pPr>
+        <w:ind w:left="0" w:hanging="0"/>
       </w:pPr>
     </w:lvl>
     <w:lvl w:ilvl="6">
       <w:start w:val="1"/>
-      <w:numFmt w:val="decimal"/>
-      <w:lvlText w:val="%7."/>
-      <w:lvlJc w:val="left"/>
-      <w:pPr>
-        <w:tabs>
-          <w:tab w:val="num" w:pos="2880"/>
-        </w:tabs>
-        <w:ind w:left="2880" w:hanging="360"/>
+      <w:numFmt w:val="none"/>
+      <w:suff w:val="nothing"/>
+      <w:lvlText w:val=""/>
+      <w:lvlJc w:val="left"/>
+      <w:pPr>
+        <w:ind w:left="0" w:hanging="0"/>
       </w:pPr>
     </w:lvl>
     <w:lvl w:ilvl="7">
       <w:start w:val="1"/>
-      <w:numFmt w:val="decimal"/>
-      <w:lvlText w:val="%8."/>
-      <w:lvlJc w:val="left"/>
-      <w:pPr>
-        <w:tabs>
-          <w:tab w:val="num" w:pos="3240"/>
-        </w:tabs>
-        <w:ind w:left="3240" w:hanging="360"/>
+      <w:numFmt w:val="none"/>
+      <w:suff w:val="nothing"/>
+      <w:lvlText w:val=""/>
+      <w:lvlJc w:val="left"/>
+      <w:pPr>
+        <w:ind w:left="0" w:hanging="0"/>
       </w:pPr>
     </w:lvl>
     <w:lvl w:ilvl="8">
       <w:start w:val="1"/>
-      <w:numFmt w:val="decimal"/>
-      <w:lvlText w:val="%9."/>
-      <w:lvlJc w:val="left"/>
-      <w:pPr>
-        <w:tabs>
-          <w:tab w:val="num" w:pos="3600"/>
-        </w:tabs>
-        <w:ind w:left="3600" w:hanging="360"/>
+      <w:numFmt w:val="none"/>
+      <w:suff w:val="nothing"/>
+      <w:lvlText w:val=""/>
+      <w:lvlJc w:val="left"/>
+      <w:pPr>
+        <w:ind w:left="0" w:hanging="0"/>
       </w:pPr>
     </w:lvl>
   </w:abstractNum>
@@ -3392,6 +3920,116 @@
     </w:lvl>
   </w:abstractNum>
   <w:abstractNum w:abstractNumId="6">
+    <w:lvl w:ilvl="0">
+      <w:start w:val="1"/>
+      <w:numFmt w:val="decimal"/>
+      <w:lvlText w:val="%1."/>
+      <w:lvlJc w:val="left"/>
+      <w:pPr>
+        <w:tabs>
+          <w:tab w:val="num" w:pos="720"/>
+        </w:tabs>
+        <w:ind w:left="720" w:hanging="360"/>
+      </w:pPr>
+    </w:lvl>
+    <w:lvl w:ilvl="1">
+      <w:start w:val="1"/>
+      <w:numFmt w:val="decimal"/>
+      <w:lvlText w:val="%2."/>
+      <w:lvlJc w:val="left"/>
+      <w:pPr>
+        <w:tabs>
+          <w:tab w:val="num" w:pos="1080"/>
+        </w:tabs>
+        <w:ind w:left="1080" w:hanging="360"/>
+      </w:pPr>
+    </w:lvl>
+    <w:lvl w:ilvl="2">
+      <w:start w:val="1"/>
+      <w:numFmt w:val="decimal"/>
+      <w:lvlText w:val="%3."/>
+      <w:lvlJc w:val="left"/>
+      <w:pPr>
+        <w:tabs>
+          <w:tab w:val="num" w:pos="1440"/>
+        </w:tabs>
+        <w:ind w:left="1440" w:hanging="360"/>
+      </w:pPr>
+    </w:lvl>
+    <w:lvl w:ilvl="3">
+      <w:start w:val="1"/>
+      <w:numFmt w:val="decimal"/>
+      <w:lvlText w:val="%4."/>
+      <w:lvlJc w:val="left"/>
+      <w:pPr>
+        <w:tabs>
+          <w:tab w:val="num" w:pos="1800"/>
+        </w:tabs>
+        <w:ind w:left="1800" w:hanging="360"/>
+      </w:pPr>
+    </w:lvl>
+    <w:lvl w:ilvl="4">
+      <w:start w:val="1"/>
+      <w:numFmt w:val="decimal"/>
+      <w:lvlText w:val="%5."/>
+      <w:lvlJc w:val="left"/>
+      <w:pPr>
+        <w:tabs>
+          <w:tab w:val="num" w:pos="2160"/>
+        </w:tabs>
+        <w:ind w:left="2160" w:hanging="360"/>
+      </w:pPr>
+    </w:lvl>
+    <w:lvl w:ilvl="5">
+      <w:start w:val="1"/>
+      <w:numFmt w:val="decimal"/>
+      <w:lvlText w:val="%6."/>
+      <w:lvlJc w:val="left"/>
+      <w:pPr>
+        <w:tabs>
+          <w:tab w:val="num" w:pos="2520"/>
+        </w:tabs>
+        <w:ind w:left="2520" w:hanging="360"/>
+      </w:pPr>
+    </w:lvl>
+    <w:lvl w:ilvl="6">
+      <w:start w:val="1"/>
+      <w:numFmt w:val="decimal"/>
+      <w:lvlText w:val="%7."/>
+      <w:lvlJc w:val="left"/>
+      <w:pPr>
+        <w:tabs>
+          <w:tab w:val="num" w:pos="2880"/>
+        </w:tabs>
+        <w:ind w:left="2880" w:hanging="360"/>
+      </w:pPr>
+    </w:lvl>
+    <w:lvl w:ilvl="7">
+      <w:start w:val="1"/>
+      <w:numFmt w:val="decimal"/>
+      <w:lvlText w:val="%8."/>
+      <w:lvlJc w:val="left"/>
+      <w:pPr>
+        <w:tabs>
+          <w:tab w:val="num" w:pos="3240"/>
+        </w:tabs>
+        <w:ind w:left="3240" w:hanging="360"/>
+      </w:pPr>
+    </w:lvl>
+    <w:lvl w:ilvl="8">
+      <w:start w:val="1"/>
+      <w:numFmt w:val="decimal"/>
+      <w:lvlText w:val="%9."/>
+      <w:lvlJc w:val="left"/>
+      <w:pPr>
+        <w:tabs>
+          <w:tab w:val="num" w:pos="3600"/>
+        </w:tabs>
+        <w:ind w:left="3600" w:hanging="360"/>
+      </w:pPr>
+    </w:lvl>
+  </w:abstractNum>
+  <w:abstractNum w:abstractNumId="7">
     <w:lvl w:ilvl="0">
       <w:start w:val="1"/>
       <w:numFmt w:val="bullet"/>
@@ -3538,7 +4176,7 @@
       </w:rPr>
     </w:lvl>
   </w:abstractNum>
-  <w:abstractNum w:abstractNumId="7">
+  <w:abstractNum w:abstractNumId="8">
     <w:lvl w:ilvl="0">
       <w:start w:val="1"/>
       <w:numFmt w:val="bullet"/>
@@ -3685,7 +4323,7 @@
       </w:rPr>
     </w:lvl>
   </w:abstractNum>
-  <w:abstractNum w:abstractNumId="8">
+  <w:abstractNum w:abstractNumId="9">
     <w:lvl w:ilvl="0">
       <w:start w:val="1"/>
       <w:numFmt w:val="bullet"/>
@@ -3832,7 +4470,7 @@
       </w:rPr>
     </w:lvl>
   </w:abstractNum>
-  <w:abstractNum w:abstractNumId="9">
+  <w:abstractNum w:abstractNumId="10">
     <w:lvl w:ilvl="0">
       <w:start w:val="1"/>
       <w:numFmt w:val="bullet"/>
@@ -3979,7 +4617,7 @@
       </w:rPr>
     </w:lvl>
   </w:abstractNum>
-  <w:abstractNum w:abstractNumId="10">
+  <w:abstractNum w:abstractNumId="11">
     <w:lvl w:ilvl="0">
       <w:start w:val="1"/>
       <w:numFmt w:val="bullet"/>
@@ -4126,7 +4764,7 @@
       </w:rPr>
     </w:lvl>
   </w:abstractNum>
-  <w:abstractNum w:abstractNumId="11">
+  <w:abstractNum w:abstractNumId="12">
     <w:lvl w:ilvl="0">
       <w:start w:val="1"/>
       <w:numFmt w:val="decimal"/>
@@ -4236,7 +4874,7 @@
       </w:pPr>
     </w:lvl>
   </w:abstractNum>
-  <w:abstractNum w:abstractNumId="12">
+  <w:abstractNum w:abstractNumId="13">
     <w:lvl w:ilvl="0">
       <w:start w:val="1"/>
       <w:numFmt w:val="bullet"/>
@@ -4383,7 +5021,7 @@
       </w:rPr>
     </w:lvl>
   </w:abstractNum>
-  <w:abstractNum w:abstractNumId="13">
+  <w:abstractNum w:abstractNumId="14">
     <w:lvl w:ilvl="0">
       <w:start w:val="1"/>
       <w:numFmt w:val="bullet"/>
@@ -4397,120 +5035,7 @@
       </w:pPr>
       <w:rPr>
         <w:rFonts w:ascii="Symbol" w:hAnsi="Symbol" w:cs="Symbol" w:hint="default"/>
-        <w:rFonts w:cs="OpenSymbol"/>
-      </w:rPr>
-    </w:lvl>
-    <w:lvl w:ilvl="1">
-      <w:start w:val="1"/>
-      <w:numFmt w:val="decimal"/>
-      <w:lvlText w:val="%2."/>
-      <w:lvlJc w:val="left"/>
-      <w:pPr>
-        <w:tabs>
-          <w:tab w:val="num" w:pos="1080"/>
-        </w:tabs>
-        <w:ind w:left="1080" w:hanging="360"/>
-      </w:pPr>
-    </w:lvl>
-    <w:lvl w:ilvl="2">
-      <w:start w:val="1"/>
-      <w:numFmt w:val="decimal"/>
-      <w:lvlText w:val="%3."/>
-      <w:lvlJc w:val="left"/>
-      <w:pPr>
-        <w:tabs>
-          <w:tab w:val="num" w:pos="1440"/>
-        </w:tabs>
-        <w:ind w:left="1440" w:hanging="360"/>
-      </w:pPr>
-    </w:lvl>
-    <w:lvl w:ilvl="3">
-      <w:start w:val="1"/>
-      <w:numFmt w:val="decimal"/>
-      <w:lvlText w:val="%4."/>
-      <w:lvlJc w:val="left"/>
-      <w:pPr>
-        <w:tabs>
-          <w:tab w:val="num" w:pos="1800"/>
-        </w:tabs>
-        <w:ind w:left="1800" w:hanging="360"/>
-      </w:pPr>
-    </w:lvl>
-    <w:lvl w:ilvl="4">
-      <w:start w:val="1"/>
-      <w:numFmt w:val="decimal"/>
-      <w:lvlText w:val="%5."/>
-      <w:lvlJc w:val="left"/>
-      <w:pPr>
-        <w:tabs>
-          <w:tab w:val="num" w:pos="2160"/>
-        </w:tabs>
-        <w:ind w:left="2160" w:hanging="360"/>
-      </w:pPr>
-    </w:lvl>
-    <w:lvl w:ilvl="5">
-      <w:start w:val="1"/>
-      <w:numFmt w:val="decimal"/>
-      <w:lvlText w:val="%6."/>
-      <w:lvlJc w:val="left"/>
-      <w:pPr>
-        <w:tabs>
-          <w:tab w:val="num" w:pos="2520"/>
-        </w:tabs>
-        <w:ind w:left="2520" w:hanging="360"/>
-      </w:pPr>
-    </w:lvl>
-    <w:lvl w:ilvl="6">
-      <w:start w:val="1"/>
-      <w:numFmt w:val="decimal"/>
-      <w:lvlText w:val="%7."/>
-      <w:lvlJc w:val="left"/>
-      <w:pPr>
-        <w:tabs>
-          <w:tab w:val="num" w:pos="2880"/>
-        </w:tabs>
-        <w:ind w:left="2880" w:hanging="360"/>
-      </w:pPr>
-    </w:lvl>
-    <w:lvl w:ilvl="7">
-      <w:start w:val="1"/>
-      <w:numFmt w:val="decimal"/>
-      <w:lvlText w:val="%8."/>
-      <w:lvlJc w:val="left"/>
-      <w:pPr>
-        <w:tabs>
-          <w:tab w:val="num" w:pos="3240"/>
-        </w:tabs>
-        <w:ind w:left="3240" w:hanging="360"/>
-      </w:pPr>
-    </w:lvl>
-    <w:lvl w:ilvl="8">
-      <w:start w:val="1"/>
-      <w:numFmt w:val="decimal"/>
-      <w:lvlText w:val="%9."/>
-      <w:lvlJc w:val="left"/>
-      <w:pPr>
-        <w:tabs>
-          <w:tab w:val="num" w:pos="3600"/>
-        </w:tabs>
-        <w:ind w:left="3600" w:hanging="360"/>
-      </w:pPr>
-    </w:lvl>
-  </w:abstractNum>
-  <w:abstractNum w:abstractNumId="14">
-    <w:lvl w:ilvl="0">
-      <w:start w:val="1"/>
-      <w:numFmt w:val="bullet"/>
-      <w:lvlText w:val=""/>
-      <w:lvlJc w:val="left"/>
-      <w:pPr>
-        <w:tabs>
-          <w:tab w:val="num" w:pos="720"/>
-        </w:tabs>
-        <w:ind w:left="720" w:hanging="283"/>
-      </w:pPr>
-      <w:rPr>
-        <w:rFonts w:ascii="Symbol" w:hAnsi="Symbol" w:cs="Symbol" w:hint="default"/>
+        <w:sz w:val="24"/>
         <w:rFonts w:cs="OpenSymbol"/>
       </w:rPr>
     </w:lvl>
@@ -4625,6 +5150,7 @@
       </w:pPr>
       <w:rPr>
         <w:rFonts w:ascii="Symbol" w:hAnsi="Symbol" w:cs="Symbol" w:hint="default"/>
+        <w:sz w:val="24"/>
         <w:rFonts w:cs="OpenSymbol"/>
       </w:rPr>
     </w:lvl>
@@ -4739,6 +5265,7 @@
       </w:pPr>
       <w:rPr>
         <w:rFonts w:ascii="Symbol" w:hAnsi="Symbol" w:cs="Symbol" w:hint="default"/>
+        <w:sz w:val="24"/>
         <w:rFonts w:cs="OpenSymbol"/>
       </w:rPr>
     </w:lvl>
@@ -4853,6 +5380,7 @@
       </w:pPr>
       <w:rPr>
         <w:rFonts w:ascii="Symbol" w:hAnsi="Symbol" w:cs="Symbol" w:hint="default"/>
+        <w:sz w:val="24"/>
         <w:rFonts w:cs="OpenSymbol"/>
       </w:rPr>
     </w:lvl>
@@ -4967,6 +5495,7 @@
       </w:pPr>
       <w:rPr>
         <w:rFonts w:ascii="Symbol" w:hAnsi="Symbol" w:cs="Symbol" w:hint="default"/>
+        <w:sz w:val="24"/>
         <w:rFonts w:cs="OpenSymbol"/>
       </w:rPr>
     </w:lvl>
@@ -5065,6 +5594,240 @@
         </w:tabs>
         <w:ind w:left="3600" w:hanging="360"/>
       </w:pPr>
+    </w:lvl>
+  </w:abstractNum>
+  <w:abstractNum w:abstractNumId="19">
+    <w:lvl w:ilvl="0">
+      <w:start w:val="1"/>
+      <w:numFmt w:val="bullet"/>
+      <w:lvlText w:val=""/>
+      <w:lvlJc w:val="left"/>
+      <w:pPr>
+        <w:tabs>
+          <w:tab w:val="num" w:pos="720"/>
+        </w:tabs>
+        <w:ind w:left="720" w:hanging="283"/>
+      </w:pPr>
+      <w:rPr>
+        <w:rFonts w:ascii="Symbol" w:hAnsi="Symbol" w:cs="Symbol" w:hint="default"/>
+        <w:sz w:val="24"/>
+        <w:rFonts w:cs="OpenSymbol"/>
+      </w:rPr>
+    </w:lvl>
+    <w:lvl w:ilvl="1">
+      <w:start w:val="1"/>
+      <w:numFmt w:val="decimal"/>
+      <w:lvlText w:val="%2."/>
+      <w:lvlJc w:val="left"/>
+      <w:pPr>
+        <w:tabs>
+          <w:tab w:val="num" w:pos="1080"/>
+        </w:tabs>
+        <w:ind w:left="1080" w:hanging="360"/>
+      </w:pPr>
+    </w:lvl>
+    <w:lvl w:ilvl="2">
+      <w:start w:val="1"/>
+      <w:numFmt w:val="decimal"/>
+      <w:lvlText w:val="%3."/>
+      <w:lvlJc w:val="left"/>
+      <w:pPr>
+        <w:tabs>
+          <w:tab w:val="num" w:pos="1440"/>
+        </w:tabs>
+        <w:ind w:left="1440" w:hanging="360"/>
+      </w:pPr>
+    </w:lvl>
+    <w:lvl w:ilvl="3">
+      <w:start w:val="1"/>
+      <w:numFmt w:val="decimal"/>
+      <w:lvlText w:val="%4."/>
+      <w:lvlJc w:val="left"/>
+      <w:pPr>
+        <w:tabs>
+          <w:tab w:val="num" w:pos="1800"/>
+        </w:tabs>
+        <w:ind w:left="1800" w:hanging="360"/>
+      </w:pPr>
+    </w:lvl>
+    <w:lvl w:ilvl="4">
+      <w:start w:val="1"/>
+      <w:numFmt w:val="decimal"/>
+      <w:lvlText w:val="%5."/>
+      <w:lvlJc w:val="left"/>
+      <w:pPr>
+        <w:tabs>
+          <w:tab w:val="num" w:pos="2160"/>
+        </w:tabs>
+        <w:ind w:left="2160" w:hanging="360"/>
+      </w:pPr>
+    </w:lvl>
+    <w:lvl w:ilvl="5">
+      <w:start w:val="1"/>
+      <w:numFmt w:val="decimal"/>
+      <w:lvlText w:val="%6."/>
+      <w:lvlJc w:val="left"/>
+      <w:pPr>
+        <w:tabs>
+          <w:tab w:val="num" w:pos="2520"/>
+        </w:tabs>
+        <w:ind w:left="2520" w:hanging="360"/>
+      </w:pPr>
+    </w:lvl>
+    <w:lvl w:ilvl="6">
+      <w:start w:val="1"/>
+      <w:numFmt w:val="decimal"/>
+      <w:lvlText w:val="%7."/>
+      <w:lvlJc w:val="left"/>
+      <w:pPr>
+        <w:tabs>
+          <w:tab w:val="num" w:pos="2880"/>
+        </w:tabs>
+        <w:ind w:left="2880" w:hanging="360"/>
+      </w:pPr>
+    </w:lvl>
+    <w:lvl w:ilvl="7">
+      <w:start w:val="1"/>
+      <w:numFmt w:val="decimal"/>
+      <w:lvlText w:val="%8."/>
+      <w:lvlJc w:val="left"/>
+      <w:pPr>
+        <w:tabs>
+          <w:tab w:val="num" w:pos="3240"/>
+        </w:tabs>
+        <w:ind w:left="3240" w:hanging="360"/>
+      </w:pPr>
+    </w:lvl>
+    <w:lvl w:ilvl="8">
+      <w:start w:val="1"/>
+      <w:numFmt w:val="decimal"/>
+      <w:lvlText w:val="%9."/>
+      <w:lvlJc w:val="left"/>
+      <w:pPr>
+        <w:tabs>
+          <w:tab w:val="num" w:pos="3600"/>
+        </w:tabs>
+        <w:ind w:left="3600" w:hanging="360"/>
+      </w:pPr>
+    </w:lvl>
+  </w:abstractNum>
+  <w:abstractNum w:abstractNumId="20">
+    <w:lvl w:ilvl="0">
+      <w:start w:val="1"/>
+      <w:numFmt w:val="decimal"/>
+      <w:lvlText w:val="%1."/>
+      <w:lvlJc w:val="left"/>
+      <w:pPr>
+        <w:tabs>
+          <w:tab w:val="num" w:pos="707"/>
+        </w:tabs>
+        <w:ind w:left="707" w:hanging="283"/>
+      </w:pPr>
+      <w:rPr/>
+    </w:lvl>
+    <w:lvl w:ilvl="1">
+      <w:start w:val="1"/>
+      <w:numFmt w:val="decimal"/>
+      <w:lvlText w:val="%2."/>
+      <w:lvlJc w:val="left"/>
+      <w:pPr>
+        <w:tabs>
+          <w:tab w:val="num" w:pos="1414"/>
+        </w:tabs>
+        <w:ind w:left="1414" w:hanging="283"/>
+      </w:pPr>
+      <w:rPr/>
+    </w:lvl>
+    <w:lvl w:ilvl="2">
+      <w:start w:val="1"/>
+      <w:numFmt w:val="decimal"/>
+      <w:lvlText w:val="%3."/>
+      <w:lvlJc w:val="left"/>
+      <w:pPr>
+        <w:tabs>
+          <w:tab w:val="num" w:pos="2121"/>
+        </w:tabs>
+        <w:ind w:left="2121" w:hanging="283"/>
+      </w:pPr>
+      <w:rPr/>
+    </w:lvl>
+    <w:lvl w:ilvl="3">
+      <w:start w:val="1"/>
+      <w:numFmt w:val="decimal"/>
+      <w:lvlText w:val="%4."/>
+      <w:lvlJc w:val="left"/>
+      <w:pPr>
+        <w:tabs>
+          <w:tab w:val="num" w:pos="2828"/>
+        </w:tabs>
+        <w:ind w:left="2828" w:hanging="283"/>
+      </w:pPr>
+      <w:rPr/>
+    </w:lvl>
+    <w:lvl w:ilvl="4">
+      <w:start w:val="1"/>
+      <w:numFmt w:val="decimal"/>
+      <w:lvlText w:val="%5."/>
+      <w:lvlJc w:val="left"/>
+      <w:pPr>
+        <w:tabs>
+          <w:tab w:val="num" w:pos="3535"/>
+        </w:tabs>
+        <w:ind w:left="3535" w:hanging="283"/>
+      </w:pPr>
+      <w:rPr/>
+    </w:lvl>
+    <w:lvl w:ilvl="5">
+      <w:start w:val="1"/>
+      <w:numFmt w:val="decimal"/>
+      <w:lvlText w:val="%6."/>
+      <w:lvlJc w:val="left"/>
+      <w:pPr>
+        <w:tabs>
+          <w:tab w:val="num" w:pos="4242"/>
+        </w:tabs>
+        <w:ind w:left="4242" w:hanging="283"/>
+      </w:pPr>
+      <w:rPr/>
+    </w:lvl>
+    <w:lvl w:ilvl="6">
+      <w:start w:val="1"/>
+      <w:numFmt w:val="decimal"/>
+      <w:lvlText w:val="%7."/>
+      <w:lvlJc w:val="left"/>
+      <w:pPr>
+        <w:tabs>
+          <w:tab w:val="num" w:pos="4949"/>
+        </w:tabs>
+        <w:ind w:left="4949" w:hanging="283"/>
+      </w:pPr>
+      <w:rPr/>
+    </w:lvl>
+    <w:lvl w:ilvl="7">
+      <w:start w:val="1"/>
+      <w:numFmt w:val="decimal"/>
+      <w:lvlText w:val="%8."/>
+      <w:lvlJc w:val="left"/>
+      <w:pPr>
+        <w:tabs>
+          <w:tab w:val="num" w:pos="5656"/>
+        </w:tabs>
+        <w:ind w:left="5656" w:hanging="283"/>
+      </w:pPr>
+      <w:rPr/>
+    </w:lvl>
+    <w:lvl w:ilvl="8">
+      <w:start w:val="1"/>
+      <w:numFmt w:val="decimal"/>
+      <w:lvlText w:val="%9."/>
+      <w:lvlJc w:val="left"/>
+      <w:pPr>
+        <w:tabs>
+          <w:tab w:val="num" w:pos="6363"/>
+        </w:tabs>
+        <w:ind w:left="6363" w:hanging="283"/>
+      </w:pPr>
+      <w:rPr/>
     </w:lvl>
   </w:abstractNum>
   <w:num w:numId="1">
@@ -5121,6 +5884,12 @@
   <w:num w:numId="18">
     <w:abstractNumId w:val="18"/>
   </w:num>
+  <w:num w:numId="19">
+    <w:abstractNumId w:val="19"/>
+  </w:num>
+  <w:num w:numId="20">
+    <w:abstractNumId w:val="20"/>
+  </w:num>
 </w:numbering>
 </file>
 
@@ -5984,6 +6753,438 @@
       <w:rFonts w:cs="OpenSymbol"/>
     </w:rPr>
   </w:style>
+  <w:style w:type="character" w:styleId="ListLabel109">
+    <w:name w:val="ListLabel 109"/>
+    <w:qFormat/>
+    <w:rPr>
+      <w:rFonts w:ascii="Liberation Serif" w:hAnsi="Liberation Serif" w:cs="OpenSymbol"/>
+      <w:sz w:val="24"/>
+    </w:rPr>
+  </w:style>
+  <w:style w:type="character" w:styleId="ListLabel110">
+    <w:name w:val="ListLabel 110"/>
+    <w:qFormat/>
+    <w:rPr>
+      <w:rFonts w:cs="OpenSymbol"/>
+    </w:rPr>
+  </w:style>
+  <w:style w:type="character" w:styleId="ListLabel111">
+    <w:name w:val="ListLabel 111"/>
+    <w:qFormat/>
+    <w:rPr>
+      <w:rFonts w:cs="OpenSymbol"/>
+    </w:rPr>
+  </w:style>
+  <w:style w:type="character" w:styleId="ListLabel112">
+    <w:name w:val="ListLabel 112"/>
+    <w:qFormat/>
+    <w:rPr>
+      <w:rFonts w:cs="OpenSymbol"/>
+    </w:rPr>
+  </w:style>
+  <w:style w:type="character" w:styleId="ListLabel113">
+    <w:name w:val="ListLabel 113"/>
+    <w:qFormat/>
+    <w:rPr>
+      <w:rFonts w:cs="OpenSymbol"/>
+    </w:rPr>
+  </w:style>
+  <w:style w:type="character" w:styleId="ListLabel114">
+    <w:name w:val="ListLabel 114"/>
+    <w:qFormat/>
+    <w:rPr>
+      <w:rFonts w:cs="OpenSymbol"/>
+    </w:rPr>
+  </w:style>
+  <w:style w:type="character" w:styleId="ListLabel115">
+    <w:name w:val="ListLabel 115"/>
+    <w:qFormat/>
+    <w:rPr>
+      <w:rFonts w:cs="OpenSymbol"/>
+    </w:rPr>
+  </w:style>
+  <w:style w:type="character" w:styleId="ListLabel116">
+    <w:name w:val="ListLabel 116"/>
+    <w:qFormat/>
+    <w:rPr>
+      <w:rFonts w:cs="OpenSymbol"/>
+    </w:rPr>
+  </w:style>
+  <w:style w:type="character" w:styleId="ListLabel117">
+    <w:name w:val="ListLabel 117"/>
+    <w:qFormat/>
+    <w:rPr>
+      <w:rFonts w:cs="OpenSymbol"/>
+    </w:rPr>
+  </w:style>
+  <w:style w:type="character" w:styleId="ListLabel118">
+    <w:name w:val="ListLabel 118"/>
+    <w:qFormat/>
+    <w:rPr>
+      <w:rFonts w:ascii="Liberation Serif" w:hAnsi="Liberation Serif" w:cs="OpenSymbol"/>
+      <w:sz w:val="24"/>
+    </w:rPr>
+  </w:style>
+  <w:style w:type="character" w:styleId="ListLabel119">
+    <w:name w:val="ListLabel 119"/>
+    <w:qFormat/>
+    <w:rPr>
+      <w:rFonts w:cs="OpenSymbol"/>
+    </w:rPr>
+  </w:style>
+  <w:style w:type="character" w:styleId="ListLabel120">
+    <w:name w:val="ListLabel 120"/>
+    <w:qFormat/>
+    <w:rPr>
+      <w:rFonts w:cs="OpenSymbol"/>
+    </w:rPr>
+  </w:style>
+  <w:style w:type="character" w:styleId="ListLabel121">
+    <w:name w:val="ListLabel 121"/>
+    <w:qFormat/>
+    <w:rPr>
+      <w:rFonts w:cs="OpenSymbol"/>
+    </w:rPr>
+  </w:style>
+  <w:style w:type="character" w:styleId="ListLabel122">
+    <w:name w:val="ListLabel 122"/>
+    <w:qFormat/>
+    <w:rPr>
+      <w:rFonts w:cs="OpenSymbol"/>
+    </w:rPr>
+  </w:style>
+  <w:style w:type="character" w:styleId="ListLabel123">
+    <w:name w:val="ListLabel 123"/>
+    <w:qFormat/>
+    <w:rPr>
+      <w:rFonts w:cs="OpenSymbol"/>
+    </w:rPr>
+  </w:style>
+  <w:style w:type="character" w:styleId="ListLabel124">
+    <w:name w:val="ListLabel 124"/>
+    <w:qFormat/>
+    <w:rPr>
+      <w:rFonts w:cs="OpenSymbol"/>
+    </w:rPr>
+  </w:style>
+  <w:style w:type="character" w:styleId="ListLabel125">
+    <w:name w:val="ListLabel 125"/>
+    <w:qFormat/>
+    <w:rPr>
+      <w:rFonts w:cs="OpenSymbol"/>
+    </w:rPr>
+  </w:style>
+  <w:style w:type="character" w:styleId="ListLabel126">
+    <w:name w:val="ListLabel 126"/>
+    <w:qFormat/>
+    <w:rPr>
+      <w:rFonts w:cs="OpenSymbol"/>
+    </w:rPr>
+  </w:style>
+  <w:style w:type="character" w:styleId="ListLabel127">
+    <w:name w:val="ListLabel 127"/>
+    <w:qFormat/>
+    <w:rPr>
+      <w:rFonts w:ascii="Liberation Serif" w:hAnsi="Liberation Serif" w:cs="OpenSymbol"/>
+      <w:sz w:val="24"/>
+    </w:rPr>
+  </w:style>
+  <w:style w:type="character" w:styleId="ListLabel128">
+    <w:name w:val="ListLabel 128"/>
+    <w:qFormat/>
+    <w:rPr>
+      <w:rFonts w:cs="OpenSymbol"/>
+    </w:rPr>
+  </w:style>
+  <w:style w:type="character" w:styleId="ListLabel129">
+    <w:name w:val="ListLabel 129"/>
+    <w:qFormat/>
+    <w:rPr>
+      <w:rFonts w:cs="OpenSymbol"/>
+    </w:rPr>
+  </w:style>
+  <w:style w:type="character" w:styleId="ListLabel130">
+    <w:name w:val="ListLabel 130"/>
+    <w:qFormat/>
+    <w:rPr>
+      <w:rFonts w:cs="OpenSymbol"/>
+    </w:rPr>
+  </w:style>
+  <w:style w:type="character" w:styleId="ListLabel131">
+    <w:name w:val="ListLabel 131"/>
+    <w:qFormat/>
+    <w:rPr>
+      <w:rFonts w:cs="OpenSymbol"/>
+    </w:rPr>
+  </w:style>
+  <w:style w:type="character" w:styleId="ListLabel132">
+    <w:name w:val="ListLabel 132"/>
+    <w:qFormat/>
+    <w:rPr>
+      <w:rFonts w:cs="OpenSymbol"/>
+    </w:rPr>
+  </w:style>
+  <w:style w:type="character" w:styleId="ListLabel133">
+    <w:name w:val="ListLabel 133"/>
+    <w:qFormat/>
+    <w:rPr>
+      <w:rFonts w:cs="OpenSymbol"/>
+    </w:rPr>
+  </w:style>
+  <w:style w:type="character" w:styleId="ListLabel134">
+    <w:name w:val="ListLabel 134"/>
+    <w:qFormat/>
+    <w:rPr>
+      <w:rFonts w:cs="OpenSymbol"/>
+    </w:rPr>
+  </w:style>
+  <w:style w:type="character" w:styleId="ListLabel135">
+    <w:name w:val="ListLabel 135"/>
+    <w:qFormat/>
+    <w:rPr>
+      <w:rFonts w:cs="OpenSymbol"/>
+    </w:rPr>
+  </w:style>
+  <w:style w:type="character" w:styleId="ListLabel136">
+    <w:name w:val="ListLabel 136"/>
+    <w:qFormat/>
+    <w:rPr>
+      <w:rFonts w:ascii="Liberation Serif" w:hAnsi="Liberation Serif" w:cs="OpenSymbol"/>
+      <w:sz w:val="24"/>
+    </w:rPr>
+  </w:style>
+  <w:style w:type="character" w:styleId="ListLabel137">
+    <w:name w:val="ListLabel 137"/>
+    <w:qFormat/>
+    <w:rPr>
+      <w:rFonts w:cs="OpenSymbol"/>
+    </w:rPr>
+  </w:style>
+  <w:style w:type="character" w:styleId="ListLabel138">
+    <w:name w:val="ListLabel 138"/>
+    <w:qFormat/>
+    <w:rPr>
+      <w:rFonts w:cs="OpenSymbol"/>
+    </w:rPr>
+  </w:style>
+  <w:style w:type="character" w:styleId="ListLabel139">
+    <w:name w:val="ListLabel 139"/>
+    <w:qFormat/>
+    <w:rPr>
+      <w:rFonts w:cs="OpenSymbol"/>
+    </w:rPr>
+  </w:style>
+  <w:style w:type="character" w:styleId="ListLabel140">
+    <w:name w:val="ListLabel 140"/>
+    <w:qFormat/>
+    <w:rPr>
+      <w:rFonts w:cs="OpenSymbol"/>
+    </w:rPr>
+  </w:style>
+  <w:style w:type="character" w:styleId="ListLabel141">
+    <w:name w:val="ListLabel 141"/>
+    <w:qFormat/>
+    <w:rPr>
+      <w:rFonts w:cs="OpenSymbol"/>
+    </w:rPr>
+  </w:style>
+  <w:style w:type="character" w:styleId="ListLabel142">
+    <w:name w:val="ListLabel 142"/>
+    <w:qFormat/>
+    <w:rPr>
+      <w:rFonts w:cs="OpenSymbol"/>
+    </w:rPr>
+  </w:style>
+  <w:style w:type="character" w:styleId="ListLabel143">
+    <w:name w:val="ListLabel 143"/>
+    <w:qFormat/>
+    <w:rPr>
+      <w:rFonts w:cs="OpenSymbol"/>
+    </w:rPr>
+  </w:style>
+  <w:style w:type="character" w:styleId="ListLabel144">
+    <w:name w:val="ListLabel 144"/>
+    <w:qFormat/>
+    <w:rPr>
+      <w:rFonts w:cs="OpenSymbol"/>
+    </w:rPr>
+  </w:style>
+  <w:style w:type="character" w:styleId="ListLabel145">
+    <w:name w:val="ListLabel 145"/>
+    <w:qFormat/>
+    <w:rPr>
+      <w:rFonts w:ascii="Liberation Serif" w:hAnsi="Liberation Serif" w:cs="OpenSymbol"/>
+      <w:sz w:val="24"/>
+    </w:rPr>
+  </w:style>
+  <w:style w:type="character" w:styleId="ListLabel146">
+    <w:name w:val="ListLabel 146"/>
+    <w:qFormat/>
+    <w:rPr>
+      <w:rFonts w:cs="OpenSymbol"/>
+    </w:rPr>
+  </w:style>
+  <w:style w:type="character" w:styleId="ListLabel147">
+    <w:name w:val="ListLabel 147"/>
+    <w:qFormat/>
+    <w:rPr>
+      <w:rFonts w:cs="OpenSymbol"/>
+    </w:rPr>
+  </w:style>
+  <w:style w:type="character" w:styleId="ListLabel148">
+    <w:name w:val="ListLabel 148"/>
+    <w:qFormat/>
+    <w:rPr>
+      <w:rFonts w:cs="OpenSymbol"/>
+    </w:rPr>
+  </w:style>
+  <w:style w:type="character" w:styleId="ListLabel149">
+    <w:name w:val="ListLabel 149"/>
+    <w:qFormat/>
+    <w:rPr>
+      <w:rFonts w:cs="OpenSymbol"/>
+    </w:rPr>
+  </w:style>
+  <w:style w:type="character" w:styleId="ListLabel150">
+    <w:name w:val="ListLabel 150"/>
+    <w:qFormat/>
+    <w:rPr>
+      <w:rFonts w:cs="OpenSymbol"/>
+    </w:rPr>
+  </w:style>
+  <w:style w:type="character" w:styleId="ListLabel151">
+    <w:name w:val="ListLabel 151"/>
+    <w:qFormat/>
+    <w:rPr>
+      <w:rFonts w:cs="OpenSymbol"/>
+    </w:rPr>
+  </w:style>
+  <w:style w:type="character" w:styleId="ListLabel152">
+    <w:name w:val="ListLabel 152"/>
+    <w:qFormat/>
+    <w:rPr>
+      <w:rFonts w:cs="OpenSymbol"/>
+    </w:rPr>
+  </w:style>
+  <w:style w:type="character" w:styleId="ListLabel153">
+    <w:name w:val="ListLabel 153"/>
+    <w:qFormat/>
+    <w:rPr>
+      <w:rFonts w:cs="OpenSymbol"/>
+    </w:rPr>
+  </w:style>
+  <w:style w:type="character" w:styleId="ListLabel154">
+    <w:name w:val="ListLabel 154"/>
+    <w:qFormat/>
+    <w:rPr>
+      <w:rFonts w:ascii="Liberation Serif" w:hAnsi="Liberation Serif" w:cs="OpenSymbol"/>
+      <w:sz w:val="24"/>
+    </w:rPr>
+  </w:style>
+  <w:style w:type="character" w:styleId="ListLabel155">
+    <w:name w:val="ListLabel 155"/>
+    <w:qFormat/>
+    <w:rPr>
+      <w:rFonts w:cs="OpenSymbol"/>
+    </w:rPr>
+  </w:style>
+  <w:style w:type="character" w:styleId="ListLabel156">
+    <w:name w:val="ListLabel 156"/>
+    <w:qFormat/>
+    <w:rPr>
+      <w:rFonts w:cs="OpenSymbol"/>
+    </w:rPr>
+  </w:style>
+  <w:style w:type="character" w:styleId="ListLabel157">
+    <w:name w:val="ListLabel 157"/>
+    <w:qFormat/>
+    <w:rPr>
+      <w:rFonts w:cs="OpenSymbol"/>
+    </w:rPr>
+  </w:style>
+  <w:style w:type="character" w:styleId="ListLabel158">
+    <w:name w:val="ListLabel 158"/>
+    <w:qFormat/>
+    <w:rPr>
+      <w:rFonts w:cs="OpenSymbol"/>
+    </w:rPr>
+  </w:style>
+  <w:style w:type="character" w:styleId="ListLabel159">
+    <w:name w:val="ListLabel 159"/>
+    <w:qFormat/>
+    <w:rPr>
+      <w:rFonts w:cs="OpenSymbol"/>
+    </w:rPr>
+  </w:style>
+  <w:style w:type="character" w:styleId="ListLabel160">
+    <w:name w:val="ListLabel 160"/>
+    <w:qFormat/>
+    <w:rPr>
+      <w:rFonts w:cs="OpenSymbol"/>
+    </w:rPr>
+  </w:style>
+  <w:style w:type="character" w:styleId="ListLabel161">
+    <w:name w:val="ListLabel 161"/>
+    <w:qFormat/>
+    <w:rPr>
+      <w:rFonts w:cs="OpenSymbol"/>
+    </w:rPr>
+  </w:style>
+  <w:style w:type="character" w:styleId="ListLabel162">
+    <w:name w:val="ListLabel 162"/>
+    <w:qFormat/>
+    <w:rPr>
+      <w:rFonts w:cs="OpenSymbol"/>
+    </w:rPr>
+  </w:style>
+  <w:style w:type="character" w:styleId="ListLabel163">
+    <w:name w:val="ListLabel 163"/>
+    <w:qFormat/>
+    <w:rPr>
+      <w:rFonts w:cs="OpenSymbol"/>
+      <w:sz w:val="24"/>
+    </w:rPr>
+  </w:style>
+  <w:style w:type="character" w:styleId="ListLabel164">
+    <w:name w:val="ListLabel 164"/>
+    <w:qFormat/>
+    <w:rPr>
+      <w:rFonts w:cs="OpenSymbol"/>
+      <w:sz w:val="24"/>
+    </w:rPr>
+  </w:style>
+  <w:style w:type="character" w:styleId="ListLabel165">
+    <w:name w:val="ListLabel 165"/>
+    <w:qFormat/>
+    <w:rPr>
+      <w:rFonts w:cs="OpenSymbol"/>
+      <w:sz w:val="24"/>
+    </w:rPr>
+  </w:style>
+  <w:style w:type="character" w:styleId="ListLabel166">
+    <w:name w:val="ListLabel 166"/>
+    <w:qFormat/>
+    <w:rPr>
+      <w:rFonts w:cs="OpenSymbol"/>
+      <w:sz w:val="24"/>
+    </w:rPr>
+  </w:style>
+  <w:style w:type="character" w:styleId="ListLabel167">
+    <w:name w:val="ListLabel 167"/>
+    <w:qFormat/>
+    <w:rPr>
+      <w:rFonts w:cs="OpenSymbol"/>
+      <w:sz w:val="24"/>
+    </w:rPr>
+  </w:style>
+  <w:style w:type="character" w:styleId="ListLabel168">
+    <w:name w:val="ListLabel 168"/>
+    <w:qFormat/>
+    <w:rPr>
+      <w:rFonts w:cs="OpenSymbol"/>
+      <w:sz w:val="24"/>
+    </w:rPr>
+  </w:style>
   <w:style w:type="paragraph" w:styleId="Style20">
     <w:name w:val="Заголовок"/>
     <w:basedOn w:val="Normal"/>

</xml_diff>